<commit_message>
removed pdf output in yaml L5 for pdf compile error
</commit_message>
<xml_diff>
--- a/docs/Lesson5_rmd.docx
+++ b/docs/Lesson5_rmd.docx
@@ -77,7 +77,7 @@
         <w:pStyle w:val="FirstParagraph"/>
       </w:pPr>
       <w:r>
-        <w:t xml:space="preserve">Date: 2019-10-20</w:t>
+        <w:t xml:space="preserve">Date: 2019-10-22</w:t>
       </w:r>
       <w:r>
         <w:br w:type="textWrapping"/>
@@ -123,6 +123,71 @@
       </w:r>
       <w:r>
         <w:t xml:space="preserve">documents.</w:t>
+      </w:r>
+    </w:p>
+    <w:p>
+      <w:pPr>
+        <w:pStyle w:val="BodyText"/>
+      </w:pPr>
+      <w:r>
+        <w:t xml:space="preserve">You can write in</w:t>
+      </w:r>
+      <w:r>
+        <w:t xml:space="preserve"> </w:t>
+      </w:r>
+      <w:r>
+        <w:rPr>
+          <w:b/>
+        </w:rPr>
+        <w:t xml:space="preserve">bold</w:t>
+      </w:r>
+      <w:r>
+        <w:t xml:space="preserve"> </w:t>
+      </w:r>
+      <w:r>
+        <w:t xml:space="preserve">and</w:t>
+      </w:r>
+      <w:r>
+        <w:t xml:space="preserve"> </w:t>
+      </w:r>
+      <w:r>
+        <w:rPr>
+          <w:i/>
+        </w:rPr>
+        <w:t xml:space="preserve">italicised</w:t>
+      </w:r>
+      <w:r>
+        <w:t xml:space="preserve"> </w:t>
+      </w:r>
+      <w:r>
+        <w:t xml:space="preserve">text (in</w:t>
+      </w:r>
+      <w:r>
+        <w:t xml:space="preserve"> </w:t>
+      </w:r>
+      <w:r>
+        <w:rPr>
+          <w:i/>
+        </w:rPr>
+        <w:t xml:space="preserve">two</w:t>
+      </w:r>
+      <w:r>
+        <w:t xml:space="preserve"> </w:t>
+      </w:r>
+      <w:r>
+        <w:t xml:space="preserve">different</w:t>
+      </w:r>
+      <w:r>
+        <w:t xml:space="preserve"> </w:t>
+      </w:r>
+      <w:r>
+        <w:rPr>
+          <w:b/>
+        </w:rPr>
+        <w:t xml:space="preserve">ways</w:t>
+      </w:r>
+      <w:r>
+        <w:t xml:space="preserve">).</w:t>
       </w:r>
     </w:p>
     <w:p>
@@ -262,58 +327,131 @@
     </w:p>
     <w:p>
       <w:pPr>
+        <w:pStyle w:val="Heading1"/>
+      </w:pPr>
+      <w:bookmarkStart w:id="24" w:name="you-can-easily-create-headings.-this-is-the-same-font-size-as-the-overview-above"/>
+      <w:bookmarkEnd w:id="24"/>
+      <w:r>
+        <w:t xml:space="preserve">You can easily create headings. This is the same font size as the</w:t>
+      </w:r>
+      <w:r>
+        <w:t xml:space="preserve"> </w:t>
+      </w:r>
+      <w:r>
+        <w:t xml:space="preserve">‘</w:t>
+      </w:r>
+      <w:r>
+        <w:t xml:space="preserve">Overview</w:t>
+      </w:r>
+      <w:r>
+        <w:t xml:space="preserve">’</w:t>
+      </w:r>
+      <w:r>
+        <w:t xml:space="preserve"> </w:t>
+      </w:r>
+      <w:r>
+        <w:t xml:space="preserve">above</w:t>
+      </w:r>
+    </w:p>
+    <w:p>
+      <w:pPr>
         <w:pStyle w:val="Heading2"/>
       </w:pPr>
-      <w:bookmarkStart w:id="24" w:name="use-different-headings"/>
-      <w:bookmarkEnd w:id="24"/>
-      <w:r>
-        <w:t xml:space="preserve">Use different headings</w:t>
+      <w:bookmarkStart w:id="25" w:name="then-move-down-in-font-size"/>
+      <w:bookmarkEnd w:id="25"/>
+      <w:r>
+        <w:t xml:space="preserve">Then move down in font size</w:t>
       </w:r>
     </w:p>
     <w:p>
       <w:pPr>
         <w:pStyle w:val="Heading3"/>
       </w:pPr>
-      <w:bookmarkStart w:id="25" w:name="like-this-subheading"/>
-      <w:bookmarkEnd w:id="25"/>
+      <w:bookmarkStart w:id="26" w:name="like-this-subheading"/>
+      <w:bookmarkEnd w:id="26"/>
       <w:r>
         <w:t xml:space="preserve">Like this subheading</w:t>
       </w:r>
     </w:p>
     <w:p>
       <w:pPr>
-        <w:pStyle w:val="Heading1"/>
-      </w:pPr>
-      <w:bookmarkStart w:id="26" w:name="just-like-but-more-versatile."/>
-      <w:bookmarkEnd w:id="26"/>
-      <w:r>
-        <w:t xml:space="preserve">Just like</w:t>
-      </w:r>
-      <w:r>
-        <w:t xml:space="preserve"> </w:t>
-      </w:r>
-      <w:r>
-        <w:t xml:space="preserve">, but</w:t>
-      </w:r>
-      <w:r>
-        <w:t xml:space="preserve"> </w:t>
-      </w:r>
-      <w:r>
-        <w:rPr>
-          <w:i/>
-        </w:rPr>
-        <w:t xml:space="preserve">more versatile</w:t>
-      </w:r>
-      <w:r>
-        <w:t xml:space="preserve">.</w:t>
+        <w:pStyle w:val="Heading4"/>
+      </w:pPr>
+      <w:bookmarkStart w:id="27" w:name="and-this-fourth-order-heading"/>
+      <w:bookmarkEnd w:id="27"/>
+      <w:r>
+        <w:t xml:space="preserve">And this fourth order heading</w:t>
+      </w:r>
+    </w:p>
+    <w:p>
+      <w:pPr>
+        <w:pStyle w:val="FirstParagraph"/>
+      </w:pPr>
+      <w:r>
+        <w:t xml:space="preserve">Insert line breaks</w:t>
+      </w:r>
+      <w:r>
+        <w:t xml:space="preserve"> </w:t>
+      </w:r>
+      <w:r>
+        <w:t xml:space="preserve"> </w:t>
+      </w:r>
+      <w:r>
+        <w:t xml:space="preserve">between text like this</w:t>
+      </w:r>
+    </w:p>
+    <w:p>
+      <w:pPr>
+        <w:pStyle w:val="BodyText"/>
+      </w:pPr>
+      <w:r>
+        <w:t xml:space="preserve">Insert a horizontal line break using five asterisks (</w:t>
+      </w:r>
+      <w:r>
+        <w:t xml:space="preserve">‘</w:t>
+      </w:r>
+      <w:r>
+        <w:t xml:space="preserve">*****</w:t>
+      </w:r>
+      <w:r>
+        <w:t xml:space="preserve">’</w:t>
+      </w:r>
+      <w:r>
+        <w:t xml:space="preserve">)</w:t>
+      </w:r>
+    </w:p>
+    <w:p>
+      <w:r>
+        <w:pict>
+          <v:rect style="width:0;height:1.5pt" o:hralign="center" o:hrstd="t" o:hr="t"/>
+        </w:pict>
+      </w:r>
+    </w:p>
+    <w:p>
+      <w:pPr>
+        <w:pStyle w:val="FirstParagraph"/>
+      </w:pPr>
+      <w:r>
+        <w:t xml:space="preserve">(There is also a page break here. Best seen in PDF. Check the raw Rmd file to see the code)</w:t>
+      </w:r>
+    </w:p>
+    <w:p>
+      <w:pPr>
+        <w:pStyle w:val="BodyText"/>
+      </w:pPr>
+      <w:r>
+        <w:t xml:space="preserve">The raw Rmd file also has the code for inserting user comments,</w:t>
+      </w:r>
+      <w:r>
+        <w:t xml:space="preserve"> </w:t>
       </w:r>
     </w:p>
     <w:p>
       <w:pPr>
         <w:pStyle w:val="Heading2"/>
       </w:pPr>
-      <w:bookmarkStart w:id="27" w:name="define-equations"/>
-      <w:bookmarkEnd w:id="27"/>
+      <w:bookmarkStart w:id="28" w:name="define-equations"/>
+      <w:bookmarkEnd w:id="28"/>
       <w:r>
         <w:t xml:space="preserve">Define equations</w:t>
       </w:r>
@@ -370,6 +508,21 @@
           <m:t>)</m:t>
         </m:r>
       </m:oMath>
+      <w:r>
+        <w:t xml:space="preserve"> </w:t>
+      </w:r>
+      <w:r>
+        <w:t xml:space="preserve">(from</w:t>
+      </w:r>
+      <w:r>
+        <w:rPr>
+          <w:rStyle w:val="FootnoteReference"/>
+        </w:rPr>
+        <w:footnoteReference w:id="29"/>
+      </w:r>
+      <w:r>
+        <w:t xml:space="preserve">)</w:t>
+      </w:r>
     </w:p>
     <w:p>
       <w:pPr>
@@ -538,19 +691,13 @@
       <w:r>
         <w:t xml:space="preserve"> </w:t>
       </w:r>
-      <w:r>
-        <w:t xml:space="preserve"> </w:t>
-      </w:r>
-      <w:r>
-        <w:t xml:space="preserve"> </w:t>
-      </w:r>
     </w:p>
     <w:p>
       <w:pPr>
         <w:pStyle w:val="Heading2"/>
       </w:pPr>
-      <w:bookmarkStart w:id="28" w:name="embed-imagesgifs"/>
-      <w:bookmarkEnd w:id="28"/>
+      <w:bookmarkStart w:id="31" w:name="embed-imagesgifs"/>
+      <w:bookmarkEnd w:id="31"/>
       <w:r>
         <w:t xml:space="preserve">Embed images/gifs:</w:t>
       </w:r>
@@ -569,13 +716,13 @@
               <a:graphicData uri="http://schemas.openxmlformats.org/drawingml/2006/picture">
                 <pic:pic>
                   <pic:nvPicPr>
-                    <pic:cNvPr descr="img/opm.jpg" id="0" name="Picture"/>
+                    <pic:cNvPr descr="https://github.com/darwinanddavis/EmoRyCodingClub/raw/master/docs/img/opm.jpg" id="0" name="Picture"/>
                     <pic:cNvPicPr>
                       <a:picLocks noChangeArrowheads="1" noChangeAspect="1"/>
                     </pic:cNvPicPr>
                   </pic:nvPicPr>
                   <pic:blipFill>
-                    <a:blip r:embed="rId29"/>
+                    <a:blip r:embed="rId36"/>
                     <a:stretch>
                       <a:fillRect/>
                     </a:stretch>
@@ -609,8 +756,8 @@
       <w:pPr>
         <w:pStyle w:val="Heading2"/>
       </w:pPr>
-      <w:bookmarkStart w:id="30" w:name="create-alter-and-embed-plots"/>
-      <w:bookmarkEnd w:id="30"/>
+      <w:bookmarkStart w:id="37" w:name="create-alter-and-embed-plots"/>
+      <w:bookmarkEnd w:id="37"/>
       <w:r>
         <w:t xml:space="preserve">Create, alter, and embed plots</w:t>
       </w:r>
@@ -635,7 +782,7 @@
                     </pic:cNvPicPr>
                   </pic:nvPicPr>
                   <pic:blipFill>
-                    <a:blip r:embed="rId31"/>
+                    <a:blip r:embed="rId38"/>
                     <a:stretch>
                       <a:fillRect/>
                     </a:stretch>
@@ -674,8 +821,8 @@
       <w:pPr>
         <w:pStyle w:val="Heading2"/>
       </w:pPr>
-      <w:bookmarkStart w:id="32" w:name="show-plots-with-associated-code"/>
-      <w:bookmarkEnd w:id="32"/>
+      <w:bookmarkStart w:id="39" w:name="show-plots-with-associated-code"/>
+      <w:bookmarkEnd w:id="39"/>
       <w:r>
         <w:t xml:space="preserve">Show plots with associated code</w:t>
       </w:r>
@@ -2274,7 +2421,7 @@
                     </pic:cNvPicPr>
                   </pic:nvPicPr>
                   <pic:blipFill>
-                    <a:blip r:embed="rId33"/>
+                    <a:blip r:embed="rId40"/>
                     <a:stretch>
                       <a:fillRect/>
                     </a:stretch>
@@ -2313,8 +2460,8 @@
       <w:pPr>
         <w:pStyle w:val="Heading2"/>
       </w:pPr>
-      <w:bookmarkStart w:id="34" w:name="and-tables"/>
-      <w:bookmarkEnd w:id="34"/>
+      <w:bookmarkStart w:id="41" w:name="and-tables"/>
+      <w:bookmarkEnd w:id="41"/>
       <w:r>
         <w:t xml:space="preserve">And tables</w:t>
       </w:r>
@@ -2394,7 +2541,7 @@
           <w:p>
             <w:pPr>
               <w:pStyle w:val="Compact"/>
-              <w:jc w:val="center"/>
+              <w:jc w:val="right"/>
             </w:pPr>
             <w:r>
               <w:t xml:space="preserve">Dimension</w:t>
@@ -2435,7 +2582,7 @@
           <w:p>
             <w:pPr>
               <w:pStyle w:val="Compact"/>
-              <w:jc w:val="center"/>
+              <w:jc w:val="right"/>
             </w:pPr>
             <w:r>
               <w:t xml:space="preserve">cm</w:t>
@@ -2473,7 +2620,7 @@
           <w:p>
             <w:pPr>
               <w:pStyle w:val="Compact"/>
-              <w:jc w:val="center"/>
+              <w:jc w:val="right"/>
             </w:pPr>
             <w:r>
               <w:t xml:space="preserve">J (cm</w:t>
@@ -2520,7 +2667,7 @@
           <w:p>
             <w:pPr>
               <w:pStyle w:val="Compact"/>
-              <w:jc w:val="center"/>
+              <w:jc w:val="right"/>
             </w:pPr>
             <w:r>
               <w:t xml:space="preserve">—</w:t>
@@ -2558,7 +2705,7 @@
           <w:p>
             <w:pPr>
               <w:pStyle w:val="Compact"/>
-              <w:jc w:val="center"/>
+              <w:jc w:val="right"/>
             </w:pPr>
             <w:r>
               <w:t xml:space="preserve">J</w:t>
@@ -2571,8 +2718,312 @@
       <w:pPr>
         <w:pStyle w:val="Heading2"/>
       </w:pPr>
-      <w:bookmarkStart w:id="35" w:name="embed-code-from-different-languages"/>
-      <w:bookmarkEnd w:id="35"/>
+      <w:bookmarkStart w:id="42" w:name="use-buttons-or-tabs-for-sub-chapters"/>
+      <w:bookmarkEnd w:id="42"/>
+      <w:r>
+        <w:t xml:space="preserve">Use buttons or tabs for sub-chapters</w:t>
+      </w:r>
+    </w:p>
+    <w:p>
+      <w:pPr>
+        <w:pStyle w:val="Heading3"/>
+      </w:pPr>
+      <w:bookmarkStart w:id="43" w:name="chapter-1"/>
+      <w:bookmarkEnd w:id="43"/>
+      <w:r>
+        <w:t xml:space="preserve">Chapter 1</w:t>
+      </w:r>
+    </w:p>
+    <w:p>
+      <w:pPr>
+        <w:pStyle w:val="FirstParagraph"/>
+      </w:pPr>
+      <w:r>
+        <w:rPr>
+          <w:i/>
+        </w:rPr>
+        <w:t xml:space="preserve">Then you can add whatever you want here</w:t>
+      </w:r>
+      <w:r>
+        <w:t xml:space="preserve"> </w:t>
+      </w:r>
+      <w:r>
+        <w:t xml:space="preserve">like you would normally write in the</w:t>
+      </w:r>
+      <w:r>
+        <w:t xml:space="preserve"> </w:t>
+      </w:r>
+      <w:r>
+        <w:rPr>
+          <w:rStyle w:val="VerbatimChar"/>
+        </w:rPr>
+        <w:t xml:space="preserve">Rmd</w:t>
+      </w:r>
+      <w:r>
+        <w:t xml:space="preserve"> </w:t>
+      </w:r>
+      <w:r>
+        <w:t xml:space="preserve">file.</w:t>
+      </w:r>
+      <w:r>
+        <w:br w:type="textWrapping"/>
+      </w:r>
+      <w:r>
+        <w:t xml:space="preserve"> </w:t>
+      </w:r>
+    </w:p>
+    <w:p>
+      <w:pPr>
+        <w:pStyle w:val="Heading3"/>
+      </w:pPr>
+      <w:bookmarkStart w:id="44" w:name="chapter-2-with-new-code"/>
+      <w:bookmarkEnd w:id="44"/>
+      <w:r>
+        <w:t xml:space="preserve">Chapter 2 (with new code)</w:t>
+      </w:r>
+    </w:p>
+    <w:p>
+      <w:pPr>
+        <w:pStyle w:val="FirstParagraph"/>
+      </w:pPr>
+      <w:r>
+        <w:t xml:space="preserve">Here’s an Easter egg for you …</w:t>
+      </w:r>
+    </w:p>
+    <w:p>
+      <w:pPr>
+        <w:pStyle w:val="SourceCode"/>
+      </w:pPr>
+      <w:r>
+        <w:rPr>
+          <w:rStyle w:val="VerbatimChar"/>
+        </w:rPr>
+        <w:t xml:space="preserve">## [[1]]</w:t>
+      </w:r>
+      <w:r>
+        <w:br w:type="textWrapping"/>
+      </w:r>
+      <w:r>
+        <w:rPr>
+          <w:rStyle w:val="VerbatimChar"/>
+        </w:rPr>
+        <w:t xml:space="preserve">## [1] TRUE</w:t>
+      </w:r>
+      <w:r>
+        <w:br w:type="textWrapping"/>
+      </w:r>
+      <w:r>
+        <w:rPr>
+          <w:rStyle w:val="VerbatimChar"/>
+        </w:rPr>
+        <w:t xml:space="preserve">## </w:t>
+      </w:r>
+      <w:r>
+        <w:br w:type="textWrapping"/>
+      </w:r>
+      <w:r>
+        <w:rPr>
+          <w:rStyle w:val="VerbatimChar"/>
+        </w:rPr>
+        <w:t xml:space="preserve">## [[2]]</w:t>
+      </w:r>
+      <w:r>
+        <w:br w:type="textWrapping"/>
+      </w:r>
+      <w:r>
+        <w:rPr>
+          <w:rStyle w:val="VerbatimChar"/>
+        </w:rPr>
+        <w:t xml:space="preserve">## [1] TRUE</w:t>
+      </w:r>
+    </w:p>
+    <w:p>
+      <w:pPr>
+        <w:pStyle w:val="FirstParagraph"/>
+      </w:pPr>
+      <w:r>
+        <w:drawing>
+          <wp:inline>
+            <wp:extent cx="5334000" cy="4419600"/>
+            <wp:effectExtent b="0" l="0" r="0" t="0"/>
+            <wp:docPr descr="" title="" id="1" name="Picture"/>
+            <a:graphic>
+              <a:graphicData uri="http://schemas.openxmlformats.org/drawingml/2006/picture">
+                <pic:pic>
+                  <pic:nvPicPr>
+                    <pic:cNvPr descr="Lesson5_rmd_files/figure-docx/unnamed-chunk-3-1.png" id="0" name="Picture"/>
+                    <pic:cNvPicPr>
+                      <a:picLocks noChangeArrowheads="1" noChangeAspect="1"/>
+                    </pic:cNvPicPr>
+                  </pic:nvPicPr>
+                  <pic:blipFill>
+                    <a:blip r:embed="rId45"/>
+                    <a:stretch>
+                      <a:fillRect/>
+                    </a:stretch>
+                  </pic:blipFill>
+                  <pic:spPr bwMode="auto">
+                    <a:xfrm>
+                      <a:off x="0" y="0"/>
+                      <a:ext cx="5334000" cy="4419600"/>
+                    </a:xfrm>
+                    <a:prstGeom prst="rect">
+                      <a:avLst/>
+                    </a:prstGeom>
+                    <a:noFill/>
+                    <a:ln w="9525">
+                      <a:noFill/>
+                      <a:headEnd/>
+                      <a:tailEnd/>
+                    </a:ln>
+                  </pic:spPr>
+                </pic:pic>
+              </a:graphicData>
+            </a:graphic>
+          </wp:inline>
+        </w:drawing>
+      </w:r>
+    </w:p>
+    <w:p>
+      <w:pPr>
+        <w:pStyle w:val="Heading3"/>
+      </w:pPr>
+      <w:bookmarkStart w:id="46" w:name="more-tables"/>
+      <w:bookmarkEnd w:id="46"/>
+      <w:r>
+        <w:t xml:space="preserve">More tables</w:t>
+      </w:r>
+    </w:p>
+    <w:p>
+      <w:pPr>
+        <w:pStyle w:val="FirstParagraph"/>
+      </w:pPr>
+      <w:r>
+        <w:t xml:space="preserve">Here’s a new way of creating tables using the</w:t>
+      </w:r>
+      <w:r>
+        <w:t xml:space="preserve"> </w:t>
+      </w:r>
+      <w:r>
+        <w:rPr>
+          <w:rStyle w:val="VerbatimChar"/>
+        </w:rPr>
+        <w:t xml:space="preserve">DT</w:t>
+      </w:r>
+      <w:r>
+        <w:t xml:space="preserve"> </w:t>
+      </w:r>
+      <w:r>
+        <w:t xml:space="preserve">package</w:t>
+      </w:r>
+    </w:p>
+    <w:p>
+      <w:pPr>
+        <w:pStyle w:val="SourceCode"/>
+      </w:pPr>
+      <w:r>
+        <w:rPr>
+          <w:rStyle w:val="VerbatimChar"/>
+        </w:rPr>
+        <w:t xml:space="preserve">## [[1]]</w:t>
+      </w:r>
+      <w:r>
+        <w:br w:type="textWrapping"/>
+      </w:r>
+      <w:r>
+        <w:rPr>
+          <w:rStyle w:val="VerbatimChar"/>
+        </w:rPr>
+        <w:t xml:space="preserve">## [1] TRUE</w:t>
+      </w:r>
+      <w:r>
+        <w:br w:type="textWrapping"/>
+      </w:r>
+      <w:r>
+        <w:rPr>
+          <w:rStyle w:val="VerbatimChar"/>
+        </w:rPr>
+        <w:t xml:space="preserve">## </w:t>
+      </w:r>
+      <w:r>
+        <w:br w:type="textWrapping"/>
+      </w:r>
+      <w:r>
+        <w:rPr>
+          <w:rStyle w:val="VerbatimChar"/>
+        </w:rPr>
+        <w:t xml:space="preserve">## [[2]]</w:t>
+      </w:r>
+      <w:r>
+        <w:br w:type="textWrapping"/>
+      </w:r>
+      <w:r>
+        <w:rPr>
+          <w:rStyle w:val="VerbatimChar"/>
+        </w:rPr>
+        <w:t xml:space="preserve">## [1] TRUE</w:t>
+      </w:r>
+    </w:p>
+    <w:p>
+      <w:pPr>
+        <w:pStyle w:val="FirstParagraph"/>
+      </w:pPr>
+      <w:r>
+        <w:drawing>
+          <wp:inline>
+            <wp:extent cx="5334000" cy="3093720"/>
+            <wp:effectExtent b="0" l="0" r="0" t="0"/>
+            <wp:docPr descr="" title="" id="1" name="Picture"/>
+            <a:graphic>
+              <a:graphicData uri="http://schemas.openxmlformats.org/drawingml/2006/picture">
+                <pic:pic>
+                  <pic:nvPicPr>
+                    <pic:cNvPr descr="Lesson5_rmd_files/figure-docx/unnamed-chunk-4-1.png" id="0" name="Picture"/>
+                    <pic:cNvPicPr>
+                      <a:picLocks noChangeArrowheads="1" noChangeAspect="1"/>
+                    </pic:cNvPicPr>
+                  </pic:nvPicPr>
+                  <pic:blipFill>
+                    <a:blip r:embed="rId47"/>
+                    <a:stretch>
+                      <a:fillRect/>
+                    </a:stretch>
+                  </pic:blipFill>
+                  <pic:spPr bwMode="auto">
+                    <a:xfrm>
+                      <a:off x="0" y="0"/>
+                      <a:ext cx="5334000" cy="3093720"/>
+                    </a:xfrm>
+                    <a:prstGeom prst="rect">
+                      <a:avLst/>
+                    </a:prstGeom>
+                    <a:noFill/>
+                    <a:ln w="9525">
+                      <a:noFill/>
+                      <a:headEnd/>
+                      <a:tailEnd/>
+                    </a:ln>
+                  </pic:spPr>
+                </pic:pic>
+              </a:graphicData>
+            </a:graphic>
+          </wp:inline>
+        </w:drawing>
+      </w:r>
+    </w:p>
+    <w:p>
+      <w:r>
+        <w:pict>
+          <v:rect style="width:0;height:1.5pt" o:hralign="center" o:hrstd="t" o:hr="t"/>
+        </w:pict>
+      </w:r>
+    </w:p>
+    <w:p>
+      <w:pPr>
+        <w:pStyle w:val="Heading2"/>
+      </w:pPr>
+      <w:bookmarkStart w:id="48" w:name="embed-code-from-different-languages"/>
+      <w:bookmarkEnd w:id="48"/>
       <w:r>
         <w:t xml:space="preserve">Embed code from different languages</w:t>
       </w:r>
@@ -2581,8 +3032,8 @@
       <w:pPr>
         <w:pStyle w:val="Heading3"/>
       </w:pPr>
-      <w:bookmarkStart w:id="36" w:name="this-is-r-code"/>
-      <w:bookmarkEnd w:id="36"/>
+      <w:bookmarkStart w:id="49" w:name="this-is-r-code"/>
+      <w:bookmarkEnd w:id="49"/>
       <w:r>
         <w:t xml:space="preserve">This is</w:t>
       </w:r>
@@ -2857,8 +3308,8 @@
       <w:pPr>
         <w:pStyle w:val="Heading3"/>
       </w:pPr>
-      <w:bookmarkStart w:id="37" w:name="shellbash"/>
-      <w:bookmarkEnd w:id="37"/>
+      <w:bookmarkStart w:id="50" w:name="shellbash"/>
+      <w:bookmarkEnd w:id="50"/>
       <w:r>
         <w:rPr>
           <w:rStyle w:val="VerbatimChar"/>
@@ -2941,8 +3392,8 @@
       <w:pPr>
         <w:pStyle w:val="Heading3"/>
       </w:pPr>
-      <w:bookmarkStart w:id="38" w:name="octave-and-matlab-from-the-rmatlab-package."/>
-      <w:bookmarkEnd w:id="38"/>
+      <w:bookmarkStart w:id="51" w:name="octave-and-matlab-from-the-rmatlab-package."/>
+      <w:bookmarkEnd w:id="51"/>
       <w:r>
         <w:t xml:space="preserve">Octave (and MATLAB from the</w:t>
       </w:r>
@@ -2966,7 +3417,7 @@
       <w:pPr>
         <w:pStyle w:val="FirstParagraph"/>
       </w:pPr>
-      <w:hyperlink r:id="rId39">
+      <w:hyperlink r:id="rId52">
         <w:r>
           <w:rPr>
             <w:rStyle w:val="VerbatimChar"/>
@@ -3186,8 +3637,8 @@
       <w:pPr>
         <w:pStyle w:val="Heading3"/>
       </w:pPr>
-      <w:bookmarkStart w:id="40" w:name="html"/>
-      <w:bookmarkEnd w:id="40"/>
+      <w:bookmarkStart w:id="53" w:name="html"/>
+      <w:bookmarkEnd w:id="53"/>
       <w:r>
         <w:t xml:space="preserve">HTML</w:t>
       </w:r>
@@ -3561,8 +4012,8 @@
       <w:pPr>
         <w:pStyle w:val="Heading3"/>
       </w:pPr>
-      <w:bookmarkStart w:id="41" w:name="css"/>
-      <w:bookmarkEnd w:id="41"/>
+      <w:bookmarkStart w:id="54" w:name="css"/>
+      <w:bookmarkEnd w:id="54"/>
       <w:r>
         <w:t xml:space="preserve">CSS</w:t>
       </w:r>
@@ -3575,7 +4026,22 @@
         <w:rPr>
           <w:rStyle w:val="NormalTok"/>
         </w:rPr>
-        <w:t xml:space="preserve">body </w:t>
+        <w:t xml:space="preserve"># custom code for the tabs in this file</w:t>
+      </w:r>
+      <w:r>
+        <w:br w:type="textWrapping"/>
+      </w:r>
+      <w:r>
+        <w:rPr>
+          <w:rStyle w:val="FloatTok"/>
+        </w:rPr>
+        <w:t xml:space="preserve">.btn</w:t>
+      </w:r>
+      <w:r>
+        <w:rPr>
+          <w:rStyle w:val="NormalTok"/>
+        </w:rPr>
+        <w:t xml:space="preserve"> </w:t>
       </w:r>
       <w:r>
         <w:rPr>
@@ -3590,7 +4056,166 @@
         <w:rPr>
           <w:rStyle w:val="NormalTok"/>
         </w:rPr>
-        <w:t xml:space="preserve">  </w:t>
+        <w:t xml:space="preserve">    </w:t>
+      </w:r>
+      <w:r>
+        <w:rPr>
+          <w:rStyle w:val="KeywordTok"/>
+        </w:rPr>
+        <w:t xml:space="preserve">border-width:</w:t>
+      </w:r>
+      <w:r>
+        <w:rPr>
+          <w:rStyle w:val="NormalTok"/>
+        </w:rPr>
+        <w:t xml:space="preserve"> </w:t>
+      </w:r>
+      <w:r>
+        <w:rPr>
+          <w:rStyle w:val="DataTypeTok"/>
+        </w:rPr>
+        <w:t xml:space="preserve">0</w:t>
+      </w:r>
+      <w:r>
+        <w:rPr>
+          <w:rStyle w:val="NormalTok"/>
+        </w:rPr>
+        <w:t xml:space="preserve"> </w:t>
+      </w:r>
+      <w:r>
+        <w:rPr>
+          <w:rStyle w:val="DataTypeTok"/>
+        </w:rPr>
+        <w:t xml:space="preserve">0px</w:t>
+      </w:r>
+      <w:r>
+        <w:rPr>
+          <w:rStyle w:val="NormalTok"/>
+        </w:rPr>
+        <w:t xml:space="preserve"> </w:t>
+      </w:r>
+      <w:r>
+        <w:rPr>
+          <w:rStyle w:val="DataTypeTok"/>
+        </w:rPr>
+        <w:t xml:space="preserve">0px</w:t>
+      </w:r>
+      <w:r>
+        <w:rPr>
+          <w:rStyle w:val="NormalTok"/>
+        </w:rPr>
+        <w:t xml:space="preserve"> </w:t>
+      </w:r>
+      <w:r>
+        <w:rPr>
+          <w:rStyle w:val="DataTypeTok"/>
+        </w:rPr>
+        <w:t xml:space="preserve">0px</w:t>
+      </w:r>
+      <w:r>
+        <w:rPr>
+          <w:rStyle w:val="KeywordTok"/>
+        </w:rPr>
+        <w:t xml:space="preserve">;</w:t>
+      </w:r>
+      <w:r>
+        <w:br w:type="textWrapping"/>
+      </w:r>
+      <w:r>
+        <w:rPr>
+          <w:rStyle w:val="NormalTok"/>
+        </w:rPr>
+        <w:t xml:space="preserve">    </w:t>
+      </w:r>
+      <w:r>
+        <w:rPr>
+          <w:rStyle w:val="KeywordTok"/>
+        </w:rPr>
+        <w:t xml:space="preserve">font-weight:</w:t>
+      </w:r>
+      <w:r>
+        <w:rPr>
+          <w:rStyle w:val="NormalTok"/>
+        </w:rPr>
+        <w:t xml:space="preserve"> </w:t>
+      </w:r>
+      <w:r>
+        <w:rPr>
+          <w:rStyle w:val="DataTypeTok"/>
+        </w:rPr>
+        <w:t xml:space="preserve">normal</w:t>
+      </w:r>
+      <w:r>
+        <w:rPr>
+          <w:rStyle w:val="KeywordTok"/>
+        </w:rPr>
+        <w:t xml:space="preserve">;</w:t>
+      </w:r>
+      <w:r>
+        <w:br w:type="textWrapping"/>
+      </w:r>
+      <w:r>
+        <w:rPr>
+          <w:rStyle w:val="NormalTok"/>
+        </w:rPr>
+        <w:t xml:space="preserve">    </w:t>
+      </w:r>
+      <w:r>
+        <w:rPr>
+          <w:rStyle w:val="KeywordTok"/>
+        </w:rPr>
+        <w:t xml:space="preserve">text-transform:</w:t>
+      </w:r>
+      <w:r>
+        <w:rPr>
+          <w:rStyle w:val="NormalTok"/>
+        </w:rPr>
+        <w:t xml:space="preserve"> </w:t>
+      </w:r>
+      <w:r>
+        <w:rPr>
+          <w:rStyle w:val="KeywordTok"/>
+        </w:rPr>
+        <w:t xml:space="preserve">;</w:t>
+      </w:r>
+      <w:r>
+        <w:br w:type="textWrapping"/>
+      </w:r>
+      <w:r>
+        <w:rPr>
+          <w:rStyle w:val="KeywordTok"/>
+        </w:rPr>
+        <w:t xml:space="preserve">}</w:t>
+      </w:r>
+      <w:r>
+        <w:br w:type="textWrapping"/>
+      </w:r>
+      <w:r>
+        <w:rPr>
+          <w:rStyle w:val="FloatTok"/>
+        </w:rPr>
+        <w:t xml:space="preserve">.btn-default</w:t>
+      </w:r>
+      <w:r>
+        <w:rPr>
+          <w:rStyle w:val="NormalTok"/>
+        </w:rPr>
+        <w:t xml:space="preserve"> </w:t>
+      </w:r>
+      <w:r>
+        <w:rPr>
+          <w:rStyle w:val="KeywordTok"/>
+        </w:rPr>
+        <w:t xml:space="preserve">{</w:t>
+      </w:r>
+      <w:r>
+        <w:br w:type="textWrapping"/>
+      </w:r>
+      <w:r>
+        <w:rPr>
+          <w:rStyle w:val="NormalTok"/>
+        </w:rPr>
+        <w:t xml:space="preserve">    </w:t>
       </w:r>
       <w:r>
         <w:rPr>
@@ -3608,7 +4233,7 @@
         <w:rPr>
           <w:rStyle w:val="DataTypeTok"/>
         </w:rPr>
-        <w:t xml:space="preserve">red</w:t>
+        <w:t xml:space="preserve">#f08080</w:t>
       </w:r>
       <w:r>
         <w:rPr>
@@ -3621,6 +4246,72 @@
       </w:r>
       <w:r>
         <w:rPr>
+          <w:rStyle w:val="NormalTok"/>
+        </w:rPr>
+        <w:t xml:space="preserve">    </w:t>
+      </w:r>
+      <w:r>
+        <w:rPr>
+          <w:rStyle w:val="KeywordTok"/>
+        </w:rPr>
+        <w:t xml:space="preserve">background-color:</w:t>
+      </w:r>
+      <w:r>
+        <w:rPr>
+          <w:rStyle w:val="NormalTok"/>
+        </w:rPr>
+        <w:t xml:space="preserve"> </w:t>
+      </w:r>
+      <w:r>
+        <w:rPr>
+          <w:rStyle w:val="DataTypeTok"/>
+        </w:rPr>
+        <w:t xml:space="preserve">#ffffff</w:t>
+      </w:r>
+      <w:r>
+        <w:rPr>
+          <w:rStyle w:val="KeywordTok"/>
+        </w:rPr>
+        <w:t xml:space="preserve">;</w:t>
+      </w:r>
+      <w:r>
+        <w:br w:type="textWrapping"/>
+      </w:r>
+      <w:r>
+        <w:rPr>
+          <w:rStyle w:val="NormalTok"/>
+        </w:rPr>
+        <w:t xml:space="preserve">    </w:t>
+      </w:r>
+      <w:r>
+        <w:rPr>
+          <w:rStyle w:val="KeywordTok"/>
+        </w:rPr>
+        <w:t xml:space="preserve">border-color:</w:t>
+      </w:r>
+      <w:r>
+        <w:rPr>
+          <w:rStyle w:val="NormalTok"/>
+        </w:rPr>
+        <w:t xml:space="preserve"> </w:t>
+      </w:r>
+      <w:r>
+        <w:rPr>
+          <w:rStyle w:val="DataTypeTok"/>
+        </w:rPr>
+        <w:t xml:space="preserve">#ffffff</w:t>
+      </w:r>
+      <w:r>
+        <w:rPr>
+          <w:rStyle w:val="KeywordTok"/>
+        </w:rPr>
+        <w:t xml:space="preserve">;</w:t>
+      </w:r>
+      <w:r>
+        <w:br w:type="textWrapping"/>
+      </w:r>
+      <w:r>
+        <w:rPr>
           <w:rStyle w:val="KeywordTok"/>
         </w:rPr>
         <w:t xml:space="preserve">}</w:t>
@@ -3630,8 +4321,8 @@
       <w:pPr>
         <w:pStyle w:val="Heading3"/>
       </w:pPr>
-      <w:bookmarkStart w:id="42" w:name="javascript-to-access-html-and-css"/>
-      <w:bookmarkEnd w:id="42"/>
+      <w:bookmarkStart w:id="55" w:name="javascript-to-access-html-and-css"/>
+      <w:bookmarkEnd w:id="55"/>
       <w:r>
         <w:t xml:space="preserve">Javascript to access</w:t>
       </w:r>
@@ -3735,8 +4426,8 @@
       <w:pPr>
         <w:pStyle w:val="Heading3"/>
       </w:pPr>
-      <w:bookmarkStart w:id="43" w:name="python"/>
-      <w:bookmarkEnd w:id="43"/>
+      <w:bookmarkStart w:id="56" w:name="python"/>
+      <w:bookmarkEnd w:id="56"/>
       <w:r>
         <w:t xml:space="preserve">Python</w:t>
       </w:r>
@@ -3801,8 +4492,8 @@
       <w:pPr>
         <w:pStyle w:val="Heading3"/>
       </w:pPr>
-      <w:bookmarkStart w:id="44" w:name="heres-a-complete-list-of-available-languages"/>
-      <w:bookmarkEnd w:id="44"/>
+      <w:bookmarkStart w:id="57" w:name="heres-a-complete-list-of-available-languages"/>
+      <w:bookmarkEnd w:id="57"/>
       <w:r>
         <w:t xml:space="preserve">Here’s a complete list of available languages</w:t>
       </w:r>
@@ -3946,7 +4637,40 @@
         <w:t xml:space="preserve"> </w:t>
       </w:r>
       <w:r>
-        <w:t xml:space="preserve">Where the footnote goes here and it is automatically formatted</w:t>
+        <w:t xml:space="preserve">Here is the footnote you created earlier, automatically formatted</w:t>
+      </w:r>
+    </w:p>
+  </w:footnote>
+  <w:footnote w:id="29">
+    <w:p>
+      <w:pPr>
+        <w:pStyle w:val="FootnoteText"/>
+      </w:pPr>
+      <w:r>
+        <w:rPr>
+          <w:rStyle w:val="FootnoteReference"/>
+        </w:rPr>
+        <w:footnoteRef/>
+      </w:r>
+      <w:r>
+        <w:t xml:space="preserve"> </w:t>
+      </w:r>
+      <w:r>
+        <w:t xml:space="preserve">Efthimiades, S., Physical meaning and derivation of Schrodinger and Dirac equations, Department of Natural Sciences, Fordham University.</w:t>
+      </w:r>
+      <w:r>
+        <w:t xml:space="preserve"> </w:t>
+      </w:r>
+      <w:hyperlink r:id="rId30">
+        <w:r>
+          <w:rPr>
+            <w:rStyle w:val="Hyperlink"/>
+          </w:rPr>
+          <w:t xml:space="preserve">doi: d34464566</w:t>
+        </w:r>
+      </w:hyperlink>
+      <w:r>
+        <w:t xml:space="preserve">.</w:t>
       </w:r>
     </w:p>
   </w:footnote>
@@ -4037,7 +4761,7 @@
     </w:lvl>
   </w:abstractNum>
   <w:abstractNum w:abstractNumId="990">
-    <w:nsid w:val="1eeb9da3"/>
+    <w:nsid w:val="b4099fc6"/>
     <w:multiLevelType w:val="multilevel"/>
     <w:lvl w:ilvl="0">
       <w:numFmt w:val="bullet"/>

</xml_diff>

<commit_message>
updated L7 do first instructions
</commit_message>
<xml_diff>
--- a/docs/Lesson5_rmd.docx
+++ b/docs/Lesson5_rmd.docx
@@ -883,13 +883,7 @@
         <w:rPr>
           <w:rStyle w:val="DataTypeTok"/>
         </w:rPr>
-        <w:t xml:space="preserve">las =</w:t>
-      </w:r>
-      <w:r>
-        <w:rPr>
-          <w:rStyle w:val="NormalTok"/>
-        </w:rPr>
-        <w:t xml:space="preserve"> </w:t>
+        <w:t xml:space="preserve">las=</w:t>
       </w:r>
       <w:r>
         <w:rPr>
@@ -901,30 +895,873 @@
         <w:rPr>
           <w:rStyle w:val="NormalTok"/>
         </w:rPr>
+        <w:t xml:space="preserve">,</w:t>
+      </w:r>
+      <w:r>
+        <w:rPr>
+          <w:rStyle w:val="DataTypeTok"/>
+        </w:rPr>
+        <w:t xml:space="preserve">bty=</w:t>
+      </w:r>
+      <w:r>
+        <w:rPr>
+          <w:rStyle w:val="StringTok"/>
+        </w:rPr>
+        <w:t xml:space="preserve">"n"</w:t>
+      </w:r>
+      <w:r>
+        <w:rPr>
+          <w:rStyle w:val="NormalTok"/>
+        </w:rPr>
+        <w:t xml:space="preserve">); xlim &lt;-</w:t>
+      </w:r>
+      <w:r>
+        <w:rPr>
+          <w:rStyle w:val="StringTok"/>
+        </w:rPr>
+        <w:t xml:space="preserve"> </w:t>
+      </w:r>
+      <w:r>
+        <w:rPr>
+          <w:rStyle w:val="KeywordTok"/>
+        </w:rPr>
+        <w:t xml:space="preserve">c</w:t>
+      </w:r>
+      <w:r>
+        <w:rPr>
+          <w:rStyle w:val="NormalTok"/>
+        </w:rPr>
+        <w:t xml:space="preserve">(</w:t>
+      </w:r>
+      <w:r>
+        <w:rPr>
+          <w:rStyle w:val="OperatorTok"/>
+        </w:rPr>
+        <w:t xml:space="preserve">-</w:t>
+      </w:r>
+      <w:r>
+        <w:rPr>
+          <w:rStyle w:val="DecValTok"/>
+        </w:rPr>
+        <w:t xml:space="preserve">5</w:t>
+      </w:r>
+      <w:r>
+        <w:rPr>
+          <w:rStyle w:val="NormalTok"/>
+        </w:rPr>
+        <w:t xml:space="preserve">,</w:t>
+      </w:r>
+      <w:r>
+        <w:rPr>
+          <w:rStyle w:val="DecValTok"/>
+        </w:rPr>
+        <w:t xml:space="preserve">5</w:t>
+      </w:r>
+      <w:r>
+        <w:rPr>
+          <w:rStyle w:val="NormalTok"/>
+        </w:rPr>
+        <w:t xml:space="preserve">);ylim &lt;-</w:t>
+      </w:r>
+      <w:r>
+        <w:rPr>
+          <w:rStyle w:val="StringTok"/>
+        </w:rPr>
+        <w:t xml:space="preserve"> </w:t>
+      </w:r>
+      <w:r>
+        <w:rPr>
+          <w:rStyle w:val="KeywordTok"/>
+        </w:rPr>
+        <w:t xml:space="preserve">c</w:t>
+      </w:r>
+      <w:r>
+        <w:rPr>
+          <w:rStyle w:val="NormalTok"/>
+        </w:rPr>
+        <w:t xml:space="preserve">(</w:t>
+      </w:r>
+      <w:r>
+        <w:rPr>
+          <w:rStyle w:val="DecValTok"/>
+        </w:rPr>
+        <w:t xml:space="preserve">0</w:t>
+      </w:r>
+      <w:r>
+        <w:rPr>
+          <w:rStyle w:val="NormalTok"/>
+        </w:rPr>
+        <w:t xml:space="preserve">,</w:t>
+      </w:r>
+      <w:r>
+        <w:rPr>
+          <w:rStyle w:val="FloatTok"/>
+        </w:rPr>
+        <w:t xml:space="preserve">0.5</w:t>
+      </w:r>
+      <w:r>
+        <w:rPr>
+          <w:rStyle w:val="NormalTok"/>
+        </w:rPr>
+        <w:t xml:space="preserve">)</w:t>
+      </w:r>
+      <w:r>
+        <w:br w:type="textWrapping"/>
+      </w:r>
+      <w:r>
+        <w:rPr>
+          <w:rStyle w:val="KeywordTok"/>
+        </w:rPr>
+        <w:t xml:space="preserve">set.seed</w:t>
+      </w:r>
+      <w:r>
+        <w:rPr>
+          <w:rStyle w:val="NormalTok"/>
+        </w:rPr>
+        <w:t xml:space="preserve">(</w:t>
+      </w:r>
+      <w:r>
+        <w:rPr>
+          <w:rStyle w:val="DecValTok"/>
+        </w:rPr>
+        <w:t xml:space="preserve">12</w:t>
+      </w:r>
+      <w:r>
+        <w:rPr>
+          <w:rStyle w:val="NormalTok"/>
+        </w:rPr>
+        <w:t xml:space="preserve">)</w:t>
+      </w:r>
+      <w:r>
+        <w:br w:type="textWrapping"/>
+      </w:r>
+      <w:r>
+        <w:rPr>
+          <w:rStyle w:val="NormalTok"/>
+        </w:rPr>
+        <w:t xml:space="preserve">N &lt;-</w:t>
+      </w:r>
+      <w:r>
+        <w:rPr>
+          <w:rStyle w:val="StringTok"/>
+        </w:rPr>
+        <w:t xml:space="preserve"> </w:t>
+      </w:r>
+      <w:r>
+        <w:rPr>
+          <w:rStyle w:val="DecValTok"/>
+        </w:rPr>
+        <w:t xml:space="preserve">2000</w:t>
+      </w:r>
+      <w:r>
+        <w:br w:type="textWrapping"/>
+      </w:r>
+      <w:r>
+        <w:rPr>
+          <w:rStyle w:val="NormalTok"/>
+        </w:rPr>
+        <w:t xml:space="preserve">rr &lt;-</w:t>
+      </w:r>
+      <w:r>
+        <w:rPr>
+          <w:rStyle w:val="StringTok"/>
+        </w:rPr>
+        <w:t xml:space="preserve"> </w:t>
+      </w:r>
+      <w:r>
+        <w:rPr>
+          <w:rStyle w:val="KeywordTok"/>
+        </w:rPr>
+        <w:t xml:space="preserve">rnorm</w:t>
+      </w:r>
+      <w:r>
+        <w:rPr>
+          <w:rStyle w:val="NormalTok"/>
+        </w:rPr>
+        <w:t xml:space="preserve">(N); rr2 &lt;-</w:t>
+      </w:r>
+      <w:r>
+        <w:rPr>
+          <w:rStyle w:val="StringTok"/>
+        </w:rPr>
+        <w:t xml:space="preserve"> </w:t>
+      </w:r>
+      <w:r>
+        <w:rPr>
+          <w:rStyle w:val="KeywordTok"/>
+        </w:rPr>
+        <w:t xml:space="preserve">rnorm</w:t>
+      </w:r>
+      <w:r>
+        <w:rPr>
+          <w:rStyle w:val="NormalTok"/>
+        </w:rPr>
+        <w:t xml:space="preserve">(N</w:t>
+      </w:r>
+      <w:r>
+        <w:rPr>
+          <w:rStyle w:val="OperatorTok"/>
+        </w:rPr>
+        <w:t xml:space="preserve">^</w:t>
+      </w:r>
+      <w:r>
+        <w:rPr>
+          <w:rStyle w:val="DecValTok"/>
+        </w:rPr>
+        <w:t xml:space="preserve">2</w:t>
+      </w:r>
+      <w:r>
+        <w:rPr>
+          <w:rStyle w:val="NormalTok"/>
+        </w:rPr>
+        <w:t xml:space="preserve">); rr3 &lt;-</w:t>
+      </w:r>
+      <w:r>
+        <w:rPr>
+          <w:rStyle w:val="StringTok"/>
+        </w:rPr>
+        <w:t xml:space="preserve"> </w:t>
+      </w:r>
+      <w:r>
+        <w:rPr>
+          <w:rStyle w:val="KeywordTok"/>
+        </w:rPr>
+        <w:t xml:space="preserve">rnorm</w:t>
+      </w:r>
+      <w:r>
+        <w:rPr>
+          <w:rStyle w:val="NormalTok"/>
+        </w:rPr>
+        <w:t xml:space="preserve">(N</w:t>
+      </w:r>
+      <w:r>
+        <w:rPr>
+          <w:rStyle w:val="OperatorTok"/>
+        </w:rPr>
+        <w:t xml:space="preserve">+</w:t>
+      </w:r>
+      <w:r>
+        <w:rPr>
+          <w:rStyle w:val="FloatTok"/>
+        </w:rPr>
+        <w:t xml:space="preserve">0.3</w:t>
+      </w:r>
+      <w:r>
+        <w:rPr>
+          <w:rStyle w:val="NormalTok"/>
+        </w:rPr>
+        <w:t xml:space="preserve">)</w:t>
+      </w:r>
+      <w:r>
+        <w:br w:type="textWrapping"/>
+      </w:r>
+      <w:r>
+        <w:rPr>
+          <w:rStyle w:val="NormalTok"/>
+        </w:rPr>
+        <w:t xml:space="preserve">rrd &lt;-</w:t>
+      </w:r>
+      <w:r>
+        <w:rPr>
+          <w:rStyle w:val="StringTok"/>
+        </w:rPr>
+        <w:t xml:space="preserve"> </w:t>
+      </w:r>
+      <w:r>
+        <w:rPr>
+          <w:rStyle w:val="KeywordTok"/>
+        </w:rPr>
+        <w:t xml:space="preserve">density</w:t>
+      </w:r>
+      <w:r>
+        <w:rPr>
+          <w:rStyle w:val="NormalTok"/>
+        </w:rPr>
+        <w:t xml:space="preserve">(rr);rrd2 &lt;-</w:t>
+      </w:r>
+      <w:r>
+        <w:rPr>
+          <w:rStyle w:val="StringTok"/>
+        </w:rPr>
+        <w:t xml:space="preserve"> </w:t>
+      </w:r>
+      <w:r>
+        <w:rPr>
+          <w:rStyle w:val="KeywordTok"/>
+        </w:rPr>
+        <w:t xml:space="preserve">density</w:t>
+      </w:r>
+      <w:r>
+        <w:rPr>
+          <w:rStyle w:val="NormalTok"/>
+        </w:rPr>
+        <w:t xml:space="preserve">(rr2);rrd3 &lt;-</w:t>
+      </w:r>
+      <w:r>
+        <w:rPr>
+          <w:rStyle w:val="StringTok"/>
+        </w:rPr>
+        <w:t xml:space="preserve"> </w:t>
+      </w:r>
+      <w:r>
+        <w:rPr>
+          <w:rStyle w:val="KeywordTok"/>
+        </w:rPr>
+        <w:t xml:space="preserve">density</w:t>
+      </w:r>
+      <w:r>
+        <w:rPr>
+          <w:rStyle w:val="NormalTok"/>
+        </w:rPr>
+        <w:t xml:space="preserve">(rr3)</w:t>
+      </w:r>
+      <w:r>
+        <w:br w:type="textWrapping"/>
+      </w:r>
+      <w:r>
+        <w:rPr>
+          <w:rStyle w:val="NormalTok"/>
+        </w:rPr>
+        <w:t xml:space="preserve">main &lt;-</w:t>
+      </w:r>
+      <w:r>
+        <w:rPr>
+          <w:rStyle w:val="StringTok"/>
+        </w:rPr>
+        <w:t xml:space="preserve"> </w:t>
+      </w:r>
+      <w:r>
+        <w:rPr>
+          <w:rStyle w:val="KeywordTok"/>
+        </w:rPr>
+        <w:t xml:space="preserve">paste0</w:t>
+      </w:r>
+      <w:r>
+        <w:rPr>
+          <w:rStyle w:val="NormalTok"/>
+        </w:rPr>
+        <w:t xml:space="preserve">(N,</w:t>
+      </w:r>
+      <w:r>
+        <w:rPr>
+          <w:rStyle w:val="StringTok"/>
+        </w:rPr>
+        <w:t xml:space="preserve">" points but plot better"</w:t>
+      </w:r>
+      <w:r>
+        <w:rPr>
+          <w:rStyle w:val="NormalTok"/>
+        </w:rPr>
+        <w:t xml:space="preserve">);xlab &lt;-</w:t>
+      </w:r>
+      <w:r>
+        <w:rPr>
+          <w:rStyle w:val="StringTok"/>
+        </w:rPr>
+        <w:t xml:space="preserve"> "Points in space"</w:t>
+      </w:r>
+      <w:r>
+        <w:br w:type="textWrapping"/>
+      </w:r>
+      <w:r>
+        <w:rPr>
+          <w:rStyle w:val="ControlFlowTok"/>
+        </w:rPr>
+        <w:t xml:space="preserve">if</w:t>
+      </w:r>
+      <w:r>
+        <w:rPr>
+          <w:rStyle w:val="NormalTok"/>
+        </w:rPr>
+        <w:t xml:space="preserve">(bm</w:t>
+      </w:r>
+      <w:r>
+        <w:rPr>
+          <w:rStyle w:val="OperatorTok"/>
+        </w:rPr>
+        <w:t xml:space="preserve">==</w:t>
+      </w:r>
+      <w:r>
+        <w:rPr>
+          <w:rStyle w:val="DecValTok"/>
+        </w:rPr>
+        <w:t xml:space="preserve">1</w:t>
+      </w:r>
+      <w:r>
+        <w:rPr>
+          <w:rStyle w:val="NormalTok"/>
+        </w:rPr>
+        <w:t xml:space="preserve">){</w:t>
+      </w:r>
+      <w:r>
+        <w:br w:type="textWrapping"/>
+      </w:r>
+      <w:r>
+        <w:rPr>
+          <w:rStyle w:val="NormalTok"/>
+        </w:rPr>
+        <w:t xml:space="preserve">  </w:t>
+      </w:r>
+      <w:r>
+        <w:rPr>
+          <w:rStyle w:val="KeywordTok"/>
+        </w:rPr>
+        <w:t xml:space="preserve">layout</w:t>
+      </w:r>
+      <w:r>
+        <w:rPr>
+          <w:rStyle w:val="NormalTok"/>
+        </w:rPr>
+        <w:t xml:space="preserve">(</w:t>
+      </w:r>
+      <w:r>
+        <w:rPr>
+          <w:rStyle w:val="KeywordTok"/>
+        </w:rPr>
+        <w:t xml:space="preserve">matrix</w:t>
+      </w:r>
+      <w:r>
+        <w:rPr>
+          <w:rStyle w:val="NormalTok"/>
+        </w:rPr>
+        <w:t xml:space="preserve">(</w:t>
+      </w:r>
+      <w:r>
+        <w:rPr>
+          <w:rStyle w:val="KeywordTok"/>
+        </w:rPr>
+        <w:t xml:space="preserve">c</w:t>
+      </w:r>
+      <w:r>
+        <w:rPr>
+          <w:rStyle w:val="NormalTok"/>
+        </w:rPr>
+        <w:t xml:space="preserve">(</w:t>
+      </w:r>
+      <w:r>
+        <w:rPr>
+          <w:rStyle w:val="KeywordTok"/>
+        </w:rPr>
+        <w:t xml:space="preserve">rep</w:t>
+      </w:r>
+      <w:r>
+        <w:rPr>
+          <w:rStyle w:val="NormalTok"/>
+        </w:rPr>
+        <w:t xml:space="preserve">(</w:t>
+      </w:r>
+      <w:r>
+        <w:rPr>
+          <w:rStyle w:val="DecValTok"/>
+        </w:rPr>
+        <w:t xml:space="preserve">1</w:t>
+      </w:r>
+      <w:r>
+        <w:rPr>
+          <w:rStyle w:val="NormalTok"/>
+        </w:rPr>
+        <w:t xml:space="preserve">,</w:t>
+      </w:r>
+      <w:r>
+        <w:rPr>
+          <w:rStyle w:val="DecValTok"/>
+        </w:rPr>
+        <w:t xml:space="preserve">3</w:t>
+      </w:r>
+      <w:r>
+        <w:rPr>
+          <w:rStyle w:val="NormalTok"/>
+        </w:rPr>
+        <w:t xml:space="preserve">),</w:t>
+      </w:r>
+      <w:r>
+        <w:rPr>
+          <w:rStyle w:val="DecValTok"/>
+        </w:rPr>
+        <w:t xml:space="preserve">2</w:t>
+      </w:r>
+      <w:r>
+        <w:rPr>
+          <w:rStyle w:val="OperatorTok"/>
+        </w:rPr>
+        <w:t xml:space="preserve">:</w:t>
+      </w:r>
+      <w:r>
+        <w:rPr>
+          <w:rStyle w:val="DecValTok"/>
+        </w:rPr>
+        <w:t xml:space="preserve">4</w:t>
+      </w:r>
+      <w:r>
+        <w:rPr>
+          <w:rStyle w:val="NormalTok"/>
+        </w:rPr>
+        <w:t xml:space="preserve">), </w:t>
+      </w:r>
+      <w:r>
+        <w:rPr>
+          <w:rStyle w:val="DecValTok"/>
+        </w:rPr>
+        <w:t xml:space="preserve">2</w:t>
+      </w:r>
+      <w:r>
+        <w:rPr>
+          <w:rStyle w:val="NormalTok"/>
+        </w:rPr>
         <w:t xml:space="preserve">, </w:t>
       </w:r>
       <w:r>
         <w:rPr>
+          <w:rStyle w:val="DecValTok"/>
+        </w:rPr>
+        <w:t xml:space="preserve">3</w:t>
+      </w:r>
+      <w:r>
+        <w:rPr>
+          <w:rStyle w:val="NormalTok"/>
+        </w:rPr>
+        <w:t xml:space="preserve">, </w:t>
+      </w:r>
+      <w:r>
+        <w:rPr>
           <w:rStyle w:val="DataTypeTok"/>
         </w:rPr>
-        <w:t xml:space="preserve">bty =</w:t>
-      </w:r>
-      <w:r>
-        <w:rPr>
-          <w:rStyle w:val="NormalTok"/>
-        </w:rPr>
-        <w:t xml:space="preserve"> </w:t>
+        <w:t xml:space="preserve">byrow =</w:t>
+      </w:r>
+      <w:r>
+        <w:rPr>
+          <w:rStyle w:val="NormalTok"/>
+        </w:rPr>
+        <w:t xml:space="preserve"> </w:t>
+      </w:r>
+      <w:r>
+        <w:rPr>
+          <w:rStyle w:val="OtherTok"/>
+        </w:rPr>
+        <w:t xml:space="preserve">TRUE</w:t>
+      </w:r>
+      <w:r>
+        <w:rPr>
+          <w:rStyle w:val="NormalTok"/>
+        </w:rPr>
+        <w:t xml:space="preserve">));sc &lt;-</w:t>
       </w:r>
       <w:r>
         <w:rPr>
           <w:rStyle w:val="StringTok"/>
         </w:rPr>
+        <w:t xml:space="preserve"> </w:t>
+      </w:r>
+      <w:r>
+        <w:rPr>
+          <w:rStyle w:val="DecValTok"/>
+        </w:rPr>
+        <w:t xml:space="preserve">1</w:t>
+      </w:r>
+      <w:r>
+        <w:br w:type="textWrapping"/>
+      </w:r>
+      <w:r>
+        <w:rPr>
+          <w:rStyle w:val="NormalTok"/>
+        </w:rPr>
+        <w:t xml:space="preserve">  </w:t>
+      </w:r>
+      <w:r>
+        <w:rPr>
+          <w:rStyle w:val="KeywordTok"/>
+        </w:rPr>
+        <w:t xml:space="preserve">plot</w:t>
+      </w:r>
+      <w:r>
+        <w:rPr>
+          <w:rStyle w:val="NormalTok"/>
+        </w:rPr>
+        <w:t xml:space="preserve">(rr,</w:t>
+      </w:r>
+      <w:r>
+        <w:rPr>
+          <w:rStyle w:val="DataTypeTok"/>
+        </w:rPr>
+        <w:t xml:space="preserve">las=</w:t>
+      </w:r>
+      <w:r>
+        <w:rPr>
+          <w:rStyle w:val="DecValTok"/>
+        </w:rPr>
+        <w:t xml:space="preserve">1</w:t>
+      </w:r>
+      <w:r>
+        <w:rPr>
+          <w:rStyle w:val="NormalTok"/>
+        </w:rPr>
+        <w:t xml:space="preserve">,</w:t>
+      </w:r>
+      <w:r>
+        <w:rPr>
+          <w:rStyle w:val="DataTypeTok"/>
+        </w:rPr>
+        <w:t xml:space="preserve">bty=</w:t>
+      </w:r>
+      <w:r>
+        <w:rPr>
+          <w:rStyle w:val="StringTok"/>
+        </w:rPr>
         <w:t xml:space="preserve">"n"</w:t>
       </w:r>
       <w:r>
         <w:rPr>
           <w:rStyle w:val="NormalTok"/>
         </w:rPr>
+        <w:t xml:space="preserve">,</w:t>
+      </w:r>
+      <w:r>
+        <w:rPr>
+          <w:rStyle w:val="DataTypeTok"/>
+        </w:rPr>
+        <w:t xml:space="preserve">col=</w:t>
+      </w:r>
+      <w:r>
+        <w:rPr>
+          <w:rStyle w:val="KeywordTok"/>
+        </w:rPr>
+        <w:t xml:space="preserve">adjustcolor</w:t>
+      </w:r>
+      <w:r>
+        <w:rPr>
+          <w:rStyle w:val="NormalTok"/>
+        </w:rPr>
+        <w:t xml:space="preserve">(</w:t>
+      </w:r>
+      <w:r>
+        <w:rPr>
+          <w:rStyle w:val="KeywordTok"/>
+        </w:rPr>
+        <w:t xml:space="preserve">viridis</w:t>
+      </w:r>
+      <w:r>
+        <w:rPr>
+          <w:rStyle w:val="NormalTok"/>
+        </w:rPr>
+        <w:t xml:space="preserve">(N),</w:t>
+      </w:r>
+      <w:r>
+        <w:rPr>
+          <w:rStyle w:val="FloatTok"/>
+        </w:rPr>
+        <w:t xml:space="preserve">0.5</w:t>
+      </w:r>
+      <w:r>
+        <w:rPr>
+          <w:rStyle w:val="NormalTok"/>
+        </w:rPr>
+        <w:t xml:space="preserve">),</w:t>
+      </w:r>
+      <w:r>
+        <w:rPr>
+          <w:rStyle w:val="DataTypeTok"/>
+        </w:rPr>
+        <w:t xml:space="preserve">pch=</w:t>
+      </w:r>
+      <w:r>
+        <w:rPr>
+          <w:rStyle w:val="DecValTok"/>
+        </w:rPr>
+        <w:t xml:space="preserve">20</w:t>
+      </w:r>
+      <w:r>
+        <w:rPr>
+          <w:rStyle w:val="NormalTok"/>
+        </w:rPr>
+        <w:t xml:space="preserve">,</w:t>
+      </w:r>
+      <w:r>
+        <w:rPr>
+          <w:rStyle w:val="DataTypeTok"/>
+        </w:rPr>
+        <w:t xml:space="preserve">cex=</w:t>
+      </w:r>
+      <w:r>
+        <w:rPr>
+          <w:rStyle w:val="KeywordTok"/>
+        </w:rPr>
+        <w:t xml:space="preserve">runif</w:t>
+      </w:r>
+      <w:r>
+        <w:rPr>
+          <w:rStyle w:val="NormalTok"/>
+        </w:rPr>
+        <w:t xml:space="preserve">(</w:t>
+      </w:r>
+      <w:r>
+        <w:rPr>
+          <w:rStyle w:val="DecValTok"/>
+        </w:rPr>
+        <w:t xml:space="preserve">10</w:t>
+      </w:r>
+      <w:r>
+        <w:rPr>
+          <w:rStyle w:val="NormalTok"/>
+        </w:rPr>
+        <w:t xml:space="preserve">,</w:t>
+      </w:r>
+      <w:r>
+        <w:rPr>
+          <w:rStyle w:val="DecValTok"/>
+        </w:rPr>
+        <w:t xml:space="preserve">1</w:t>
+      </w:r>
+      <w:r>
+        <w:rPr>
+          <w:rStyle w:val="NormalTok"/>
+        </w:rPr>
+        <w:t xml:space="preserve">,</w:t>
+      </w:r>
+      <w:r>
+        <w:rPr>
+          <w:rStyle w:val="DecValTok"/>
+        </w:rPr>
+        <w:t xml:space="preserve">5</w:t>
+      </w:r>
+      <w:r>
+        <w:rPr>
+          <w:rStyle w:val="NormalTok"/>
+        </w:rPr>
+        <w:t xml:space="preserve">),</w:t>
+      </w:r>
+      <w:r>
+        <w:br w:type="textWrapping"/>
+      </w:r>
+      <w:r>
+        <w:rPr>
+          <w:rStyle w:val="NormalTok"/>
+        </w:rPr>
+        <w:t xml:space="preserve">       </w:t>
+      </w:r>
+      <w:r>
+        <w:rPr>
+          <w:rStyle w:val="DataTypeTok"/>
+        </w:rPr>
+        <w:t xml:space="preserve">main=</w:t>
+      </w:r>
+      <w:r>
+        <w:rPr>
+          <w:rStyle w:val="NormalTok"/>
+        </w:rPr>
+        <w:t xml:space="preserve">main,</w:t>
+      </w:r>
+      <w:r>
+        <w:rPr>
+          <w:rStyle w:val="DataTypeTok"/>
+        </w:rPr>
+        <w:t xml:space="preserve">xlab=</w:t>
+      </w:r>
+      <w:r>
+        <w:rPr>
+          <w:rStyle w:val="NormalTok"/>
+        </w:rPr>
+        <w:t xml:space="preserve">xlab)</w:t>
+      </w:r>
+      <w:r>
+        <w:br w:type="textWrapping"/>
+      </w:r>
+      <w:r>
+        <w:rPr>
+          <w:rStyle w:val="ControlFlowTok"/>
+        </w:rPr>
+        <w:t xml:space="preserve">for</w:t>
+      </w:r>
+      <w:r>
+        <w:rPr>
+          <w:rStyle w:val="NormalTok"/>
+        </w:rPr>
+        <w:t xml:space="preserve">(r </w:t>
+      </w:r>
+      <w:r>
+        <w:rPr>
+          <w:rStyle w:val="ControlFlowTok"/>
+        </w:rPr>
+        <w:t xml:space="preserve">in</w:t>
+      </w:r>
+      <w:r>
+        <w:rPr>
+          <w:rStyle w:val="NormalTok"/>
+        </w:rPr>
+        <w:t xml:space="preserve"> </w:t>
+      </w:r>
+      <w:r>
+        <w:rPr>
+          <w:rStyle w:val="KeywordTok"/>
+        </w:rPr>
+        <w:t xml:space="preserve">list</w:t>
+      </w:r>
+      <w:r>
+        <w:rPr>
+          <w:rStyle w:val="NormalTok"/>
+        </w:rPr>
+        <w:t xml:space="preserve">(rrd,rrd2,rrd3)){</w:t>
+      </w:r>
+      <w:r>
+        <w:br w:type="textWrapping"/>
+      </w:r>
+      <w:r>
+        <w:rPr>
+          <w:rStyle w:val="NormalTok"/>
+        </w:rPr>
+        <w:t xml:space="preserve">  </w:t>
+      </w:r>
+      <w:r>
+        <w:rPr>
+          <w:rStyle w:val="KeywordTok"/>
+        </w:rPr>
+        <w:t xml:space="preserve">plot</w:t>
+      </w:r>
+      <w:r>
+        <w:rPr>
+          <w:rStyle w:val="NormalTok"/>
+        </w:rPr>
+        <w:t xml:space="preserve">(r,</w:t>
+      </w:r>
+      <w:r>
+        <w:rPr>
+          <w:rStyle w:val="DataTypeTok"/>
+        </w:rPr>
+        <w:t xml:space="preserve">xlim=</w:t>
+      </w:r>
+      <w:r>
+        <w:rPr>
+          <w:rStyle w:val="NormalTok"/>
+        </w:rPr>
+        <w:t xml:space="preserve">xlim,</w:t>
+      </w:r>
+      <w:r>
+        <w:rPr>
+          <w:rStyle w:val="DataTypeTok"/>
+        </w:rPr>
+        <w:t xml:space="preserve">ylim=</w:t>
+      </w:r>
+      <w:r>
+        <w:rPr>
+          <w:rStyle w:val="NormalTok"/>
+        </w:rPr>
+        <w:t xml:space="preserve">ylim,</w:t>
+      </w:r>
+      <w:r>
+        <w:rPr>
+          <w:rStyle w:val="DataTypeTok"/>
+        </w:rPr>
+        <w:t xml:space="preserve">main=</w:t>
+      </w:r>
+      <w:r>
+        <w:rPr>
+          <w:rStyle w:val="StringTok"/>
+        </w:rPr>
+        <w:t xml:space="preserve">""</w:t>
+      </w:r>
+      <w:r>
+        <w:rPr>
+          <w:rStyle w:val="NormalTok"/>
+        </w:rPr>
         <w:t xml:space="preserve">)</w:t>
       </w:r>
       <w:r>
@@ -934,7 +1771,103 @@
         <w:rPr>
           <w:rStyle w:val="NormalTok"/>
         </w:rPr>
-        <w:t xml:space="preserve">xlim &lt;-</w:t>
+        <w:t xml:space="preserve">  </w:t>
+      </w:r>
+      <w:r>
+        <w:rPr>
+          <w:rStyle w:val="KeywordTok"/>
+        </w:rPr>
+        <w:t xml:space="preserve">polygon</w:t>
+      </w:r>
+      <w:r>
+        <w:rPr>
+          <w:rStyle w:val="NormalTok"/>
+        </w:rPr>
+        <w:t xml:space="preserve">(r,</w:t>
+      </w:r>
+      <w:r>
+        <w:rPr>
+          <w:rStyle w:val="DataTypeTok"/>
+        </w:rPr>
+        <w:t xml:space="preserve">col=</w:t>
+      </w:r>
+      <w:r>
+        <w:rPr>
+          <w:rStyle w:val="KeywordTok"/>
+        </w:rPr>
+        <w:t xml:space="preserve">adjustcolor</w:t>
+      </w:r>
+      <w:r>
+        <w:rPr>
+          <w:rStyle w:val="NormalTok"/>
+        </w:rPr>
+        <w:t xml:space="preserve">(</w:t>
+      </w:r>
+      <w:r>
+        <w:rPr>
+          <w:rStyle w:val="KeywordTok"/>
+        </w:rPr>
+        <w:t xml:space="preserve">viridis</w:t>
+      </w:r>
+      <w:r>
+        <w:rPr>
+          <w:rStyle w:val="NormalTok"/>
+        </w:rPr>
+        <w:t xml:space="preserve">(</w:t>
+      </w:r>
+      <w:r>
+        <w:rPr>
+          <w:rStyle w:val="DecValTok"/>
+        </w:rPr>
+        <w:t xml:space="preserve">250</w:t>
+      </w:r>
+      <w:r>
+        <w:rPr>
+          <w:rStyle w:val="NormalTok"/>
+        </w:rPr>
+        <w:t xml:space="preserve">)[sc],</w:t>
+      </w:r>
+      <w:r>
+        <w:rPr>
+          <w:rStyle w:val="FloatTok"/>
+        </w:rPr>
+        <w:t xml:space="preserve">0.5</w:t>
+      </w:r>
+      <w:r>
+        <w:rPr>
+          <w:rStyle w:val="NormalTok"/>
+        </w:rPr>
+        <w:t xml:space="preserve">),</w:t>
+      </w:r>
+      <w:r>
+        <w:rPr>
+          <w:rStyle w:val="DataTypeTok"/>
+        </w:rPr>
+        <w:t xml:space="preserve">border=</w:t>
+      </w:r>
+      <w:r>
+        <w:rPr>
+          <w:rStyle w:val="KeywordTok"/>
+        </w:rPr>
+        <w:t xml:space="preserve">viridis</w:t>
+      </w:r>
+      <w:r>
+        <w:rPr>
+          <w:rStyle w:val="NormalTok"/>
+        </w:rPr>
+        <w:t xml:space="preserve">(</w:t>
+      </w:r>
+      <w:r>
+        <w:rPr>
+          <w:rStyle w:val="DecValTok"/>
+        </w:rPr>
+        <w:t xml:space="preserve">250</w:t>
+      </w:r>
+      <w:r>
+        <w:rPr>
+          <w:rStyle w:val="NormalTok"/>
+        </w:rPr>
+        <w:t xml:space="preserve">)[sc]);sc &lt;-</w:t>
       </w:r>
       <w:r>
         <w:rPr>
@@ -944,6 +1877,69 @@
       </w:r>
       <w:r>
         <w:rPr>
+          <w:rStyle w:val="NormalTok"/>
+        </w:rPr>
+        <w:t xml:space="preserve">sc</w:t>
+      </w:r>
+      <w:r>
+        <w:rPr>
+          <w:rStyle w:val="OperatorTok"/>
+        </w:rPr>
+        <w:t xml:space="preserve">+</w:t>
+      </w:r>
+      <w:r>
+        <w:rPr>
+          <w:rStyle w:val="DecValTok"/>
+        </w:rPr>
+        <w:t xml:space="preserve">100</w:t>
+      </w:r>
+      <w:r>
+        <w:rPr>
+          <w:rStyle w:val="NormalTok"/>
+        </w:rPr>
+        <w:t xml:space="preserve">}</w:t>
+      </w:r>
+      <w:r>
+        <w:br w:type="textWrapping"/>
+      </w:r>
+      <w:r>
+        <w:rPr>
+          <w:rStyle w:val="NormalTok"/>
+        </w:rPr>
+        <w:t xml:space="preserve">}</w:t>
+      </w:r>
+      <w:r>
+        <w:rPr>
+          <w:rStyle w:val="ControlFlowTok"/>
+        </w:rPr>
+        <w:t xml:space="preserve">else</w:t>
+      </w:r>
+      <w:r>
+        <w:rPr>
+          <w:rStyle w:val="NormalTok"/>
+        </w:rPr>
+        <w:t xml:space="preserve">{</w:t>
+      </w:r>
+      <w:r>
+        <w:rPr>
+          <w:rStyle w:val="KeywordTok"/>
+        </w:rPr>
+        <w:t xml:space="preserve">par</w:t>
+      </w:r>
+      <w:r>
+        <w:rPr>
+          <w:rStyle w:val="NormalTok"/>
+        </w:rPr>
+        <w:t xml:space="preserve">(</w:t>
+      </w:r>
+      <w:r>
+        <w:rPr>
+          <w:rStyle w:val="DataTypeTok"/>
+        </w:rPr>
+        <w:t xml:space="preserve">mfrow=</w:t>
+      </w:r>
+      <w:r>
+        <w:rPr>
           <w:rStyle w:val="KeywordTok"/>
         </w:rPr>
         <w:t xml:space="preserve">c</w:t>
@@ -956,1449 +1952,231 @@
       </w:r>
       <w:r>
         <w:rPr>
-          <w:rStyle w:val="OperatorTok"/>
-        </w:rPr>
-        <w:t xml:space="preserve">-</w:t>
-      </w:r>
-      <w:r>
-        <w:rPr>
           <w:rStyle w:val="DecValTok"/>
         </w:rPr>
+        <w:t xml:space="preserve">1</w:t>
+      </w:r>
+      <w:r>
+        <w:rPr>
+          <w:rStyle w:val="NormalTok"/>
+        </w:rPr>
+        <w:t xml:space="preserve">,</w:t>
+      </w:r>
+      <w:r>
+        <w:rPr>
+          <w:rStyle w:val="DecValTok"/>
+        </w:rPr>
+        <w:t xml:space="preserve">1</w:t>
+      </w:r>
+      <w:r>
+        <w:rPr>
+          <w:rStyle w:val="NormalTok"/>
+        </w:rPr>
+        <w:t xml:space="preserve">))</w:t>
+      </w:r>
+      <w:r>
+        <w:br w:type="textWrapping"/>
+      </w:r>
+      <w:r>
+        <w:rPr>
+          <w:rStyle w:val="NormalTok"/>
+        </w:rPr>
+        <w:t xml:space="preserve">  </w:t>
+      </w:r>
+      <w:r>
+        <w:rPr>
+          <w:rStyle w:val="KeywordTok"/>
+        </w:rPr>
+        <w:t xml:space="preserve">plot</w:t>
+      </w:r>
+      <w:r>
+        <w:rPr>
+          <w:rStyle w:val="NormalTok"/>
+        </w:rPr>
+        <w:t xml:space="preserve">(rr,</w:t>
+      </w:r>
+      <w:r>
+        <w:rPr>
+          <w:rStyle w:val="DataTypeTok"/>
+        </w:rPr>
+        <w:t xml:space="preserve">las=</w:t>
+      </w:r>
+      <w:r>
+        <w:rPr>
+          <w:rStyle w:val="DecValTok"/>
+        </w:rPr>
+        <w:t xml:space="preserve">1</w:t>
+      </w:r>
+      <w:r>
+        <w:rPr>
+          <w:rStyle w:val="NormalTok"/>
+        </w:rPr>
+        <w:t xml:space="preserve">,</w:t>
+      </w:r>
+      <w:r>
+        <w:rPr>
+          <w:rStyle w:val="DataTypeTok"/>
+        </w:rPr>
+        <w:t xml:space="preserve">bty=</w:t>
+      </w:r>
+      <w:r>
+        <w:rPr>
+          <w:rStyle w:val="StringTok"/>
+        </w:rPr>
+        <w:t xml:space="preserve">"n"</w:t>
+      </w:r>
+      <w:r>
+        <w:rPr>
+          <w:rStyle w:val="NormalTok"/>
+        </w:rPr>
+        <w:t xml:space="preserve">,</w:t>
+      </w:r>
+      <w:r>
+        <w:rPr>
+          <w:rStyle w:val="DataTypeTok"/>
+        </w:rPr>
+        <w:t xml:space="preserve">col=</w:t>
+      </w:r>
+      <w:r>
+        <w:rPr>
+          <w:rStyle w:val="KeywordTok"/>
+        </w:rPr>
+        <w:t xml:space="preserve">adjustcolor</w:t>
+      </w:r>
+      <w:r>
+        <w:rPr>
+          <w:rStyle w:val="NormalTok"/>
+        </w:rPr>
+        <w:t xml:space="preserve">(</w:t>
+      </w:r>
+      <w:r>
+        <w:rPr>
+          <w:rStyle w:val="KeywordTok"/>
+        </w:rPr>
+        <w:t xml:space="preserve">viridis</w:t>
+      </w:r>
+      <w:r>
+        <w:rPr>
+          <w:rStyle w:val="NormalTok"/>
+        </w:rPr>
+        <w:t xml:space="preserve">(N),</w:t>
+      </w:r>
+      <w:r>
+        <w:rPr>
+          <w:rStyle w:val="FloatTok"/>
+        </w:rPr>
+        <w:t xml:space="preserve">0.5</w:t>
+      </w:r>
+      <w:r>
+        <w:rPr>
+          <w:rStyle w:val="NormalTok"/>
+        </w:rPr>
+        <w:t xml:space="preserve">),</w:t>
+      </w:r>
+      <w:r>
+        <w:rPr>
+          <w:rStyle w:val="DataTypeTok"/>
+        </w:rPr>
+        <w:t xml:space="preserve">pch=</w:t>
+      </w:r>
+      <w:r>
+        <w:rPr>
+          <w:rStyle w:val="DecValTok"/>
+        </w:rPr>
+        <w:t xml:space="preserve">20</w:t>
+      </w:r>
+      <w:r>
+        <w:rPr>
+          <w:rStyle w:val="NormalTok"/>
+        </w:rPr>
+        <w:t xml:space="preserve">,</w:t>
+      </w:r>
+      <w:r>
+        <w:rPr>
+          <w:rStyle w:val="DataTypeTok"/>
+        </w:rPr>
+        <w:t xml:space="preserve">cex=</w:t>
+      </w:r>
+      <w:r>
+        <w:rPr>
+          <w:rStyle w:val="KeywordTok"/>
+        </w:rPr>
+        <w:t xml:space="preserve">runif</w:t>
+      </w:r>
+      <w:r>
+        <w:rPr>
+          <w:rStyle w:val="NormalTok"/>
+        </w:rPr>
+        <w:t xml:space="preserve">(</w:t>
+      </w:r>
+      <w:r>
+        <w:rPr>
+          <w:rStyle w:val="DecValTok"/>
+        </w:rPr>
+        <w:t xml:space="preserve">10</w:t>
+      </w:r>
+      <w:r>
+        <w:rPr>
+          <w:rStyle w:val="NormalTok"/>
+        </w:rPr>
+        <w:t xml:space="preserve">,</w:t>
+      </w:r>
+      <w:r>
+        <w:rPr>
+          <w:rStyle w:val="DecValTok"/>
+        </w:rPr>
+        <w:t xml:space="preserve">1</w:t>
+      </w:r>
+      <w:r>
+        <w:rPr>
+          <w:rStyle w:val="NormalTok"/>
+        </w:rPr>
+        <w:t xml:space="preserve">,</w:t>
+      </w:r>
+      <w:r>
+        <w:rPr>
+          <w:rStyle w:val="DecValTok"/>
+        </w:rPr>
         <w:t xml:space="preserve">5</w:t>
       </w:r>
       <w:r>
         <w:rPr>
           <w:rStyle w:val="NormalTok"/>
         </w:rPr>
-        <w:t xml:space="preserve">, </w:t>
-      </w:r>
-      <w:r>
-        <w:rPr>
-          <w:rStyle w:val="DecValTok"/>
-        </w:rPr>
-        <w:t xml:space="preserve">5</w:t>
-      </w:r>
-      <w:r>
-        <w:rPr>
-          <w:rStyle w:val="NormalTok"/>
-        </w:rPr>
-        <w:t xml:space="preserve">)</w:t>
-      </w:r>
-      <w:r>
-        <w:br w:type="textWrapping"/>
-      </w:r>
-      <w:r>
-        <w:rPr>
-          <w:rStyle w:val="NormalTok"/>
-        </w:rPr>
-        <w:t xml:space="preserve">ylim &lt;-</w:t>
-      </w:r>
-      <w:r>
-        <w:rPr>
-          <w:rStyle w:val="StringTok"/>
-        </w:rPr>
-        <w:t xml:space="preserve"> </w:t>
-      </w:r>
-      <w:r>
-        <w:rPr>
-          <w:rStyle w:val="KeywordTok"/>
-        </w:rPr>
-        <w:t xml:space="preserve">c</w:t>
-      </w:r>
-      <w:r>
-        <w:rPr>
-          <w:rStyle w:val="NormalTok"/>
-        </w:rPr>
-        <w:t xml:space="preserve">(</w:t>
-      </w:r>
-      <w:r>
-        <w:rPr>
-          <w:rStyle w:val="DecValTok"/>
-        </w:rPr>
-        <w:t xml:space="preserve">0</w:t>
-      </w:r>
-      <w:r>
-        <w:rPr>
-          <w:rStyle w:val="NormalTok"/>
-        </w:rPr>
-        <w:t xml:space="preserve">, </w:t>
-      </w:r>
-      <w:r>
-        <w:rPr>
-          <w:rStyle w:val="FloatTok"/>
-        </w:rPr>
-        <w:t xml:space="preserve">0.5</w:t>
-      </w:r>
-      <w:r>
-        <w:rPr>
-          <w:rStyle w:val="NormalTok"/>
-        </w:rPr>
-        <w:t xml:space="preserve">)</w:t>
-      </w:r>
-      <w:r>
-        <w:br w:type="textWrapping"/>
-      </w:r>
-      <w:r>
-        <w:rPr>
-          <w:rStyle w:val="KeywordTok"/>
-        </w:rPr>
-        <w:t xml:space="preserve">set.seed</w:t>
-      </w:r>
-      <w:r>
-        <w:rPr>
-          <w:rStyle w:val="NormalTok"/>
-        </w:rPr>
-        <w:t xml:space="preserve">(</w:t>
-      </w:r>
-      <w:r>
-        <w:rPr>
-          <w:rStyle w:val="DecValTok"/>
-        </w:rPr>
-        <w:t xml:space="preserve">12</w:t>
-      </w:r>
-      <w:r>
-        <w:rPr>
-          <w:rStyle w:val="NormalTok"/>
-        </w:rPr>
-        <w:t xml:space="preserve">)</w:t>
-      </w:r>
-      <w:r>
-        <w:br w:type="textWrapping"/>
-      </w:r>
-      <w:r>
-        <w:rPr>
-          <w:rStyle w:val="NormalTok"/>
-        </w:rPr>
-        <w:t xml:space="preserve">N &lt;-</w:t>
-      </w:r>
-      <w:r>
-        <w:rPr>
-          <w:rStyle w:val="StringTok"/>
-        </w:rPr>
-        <w:t xml:space="preserve"> </w:t>
-      </w:r>
-      <w:r>
-        <w:rPr>
-          <w:rStyle w:val="DecValTok"/>
-        </w:rPr>
-        <w:t xml:space="preserve">2000</w:t>
-      </w:r>
-      <w:r>
-        <w:br w:type="textWrapping"/>
-      </w:r>
-      <w:r>
-        <w:rPr>
-          <w:rStyle w:val="NormalTok"/>
-        </w:rPr>
-        <w:t xml:space="preserve">rr &lt;-</w:t>
-      </w:r>
-      <w:r>
-        <w:rPr>
-          <w:rStyle w:val="StringTok"/>
-        </w:rPr>
-        <w:t xml:space="preserve"> </w:t>
-      </w:r>
-      <w:r>
-        <w:rPr>
-          <w:rStyle w:val="KeywordTok"/>
-        </w:rPr>
-        <w:t xml:space="preserve">rnorm</w:t>
-      </w:r>
-      <w:r>
-        <w:rPr>
-          <w:rStyle w:val="NormalTok"/>
-        </w:rPr>
-        <w:t xml:space="preserve">(N)</w:t>
-      </w:r>
-      <w:r>
-        <w:br w:type="textWrapping"/>
-      </w:r>
-      <w:r>
-        <w:rPr>
-          <w:rStyle w:val="NormalTok"/>
-        </w:rPr>
-        <w:t xml:space="preserve">rr2 &lt;-</w:t>
-      </w:r>
-      <w:r>
-        <w:rPr>
-          <w:rStyle w:val="StringTok"/>
-        </w:rPr>
-        <w:t xml:space="preserve"> </w:t>
-      </w:r>
-      <w:r>
-        <w:rPr>
-          <w:rStyle w:val="KeywordTok"/>
-        </w:rPr>
-        <w:t xml:space="preserve">rnorm</w:t>
-      </w:r>
-      <w:r>
-        <w:rPr>
-          <w:rStyle w:val="NormalTok"/>
-        </w:rPr>
-        <w:t xml:space="preserve">(N</w:t>
-      </w:r>
-      <w:r>
-        <w:rPr>
-          <w:rStyle w:val="OperatorTok"/>
-        </w:rPr>
-        <w:t xml:space="preserve">^</w:t>
-      </w:r>
-      <w:r>
-        <w:rPr>
-          <w:rStyle w:val="DecValTok"/>
-        </w:rPr>
-        <w:t xml:space="preserve">2</w:t>
-      </w:r>
-      <w:r>
-        <w:rPr>
-          <w:rStyle w:val="NormalTok"/>
-        </w:rPr>
-        <w:t xml:space="preserve">)</w:t>
-      </w:r>
-      <w:r>
-        <w:br w:type="textWrapping"/>
-      </w:r>
-      <w:r>
-        <w:rPr>
-          <w:rStyle w:val="NormalTok"/>
-        </w:rPr>
-        <w:t xml:space="preserve">rr3 &lt;-</w:t>
-      </w:r>
-      <w:r>
-        <w:rPr>
-          <w:rStyle w:val="StringTok"/>
-        </w:rPr>
-        <w:t xml:space="preserve"> </w:t>
-      </w:r>
-      <w:r>
-        <w:rPr>
-          <w:rStyle w:val="KeywordTok"/>
-        </w:rPr>
-        <w:t xml:space="preserve">rnorm</w:t>
-      </w:r>
-      <w:r>
-        <w:rPr>
-          <w:rStyle w:val="NormalTok"/>
-        </w:rPr>
-        <w:t xml:space="preserve">(N </w:t>
-      </w:r>
-      <w:r>
-        <w:rPr>
-          <w:rStyle w:val="OperatorTok"/>
-        </w:rPr>
-        <w:t xml:space="preserve">+</w:t>
-      </w:r>
-      <w:r>
-        <w:rPr>
-          <w:rStyle w:val="StringTok"/>
-        </w:rPr>
-        <w:t xml:space="preserve"> </w:t>
-      </w:r>
-      <w:r>
-        <w:rPr>
-          <w:rStyle w:val="FloatTok"/>
-        </w:rPr>
-        <w:t xml:space="preserve">0.3</w:t>
-      </w:r>
-      <w:r>
-        <w:rPr>
-          <w:rStyle w:val="NormalTok"/>
-        </w:rPr>
-        <w:t xml:space="preserve">)</w:t>
-      </w:r>
-      <w:r>
-        <w:br w:type="textWrapping"/>
-      </w:r>
-      <w:r>
-        <w:rPr>
-          <w:rStyle w:val="NormalTok"/>
-        </w:rPr>
-        <w:t xml:space="preserve">rrd &lt;-</w:t>
-      </w:r>
-      <w:r>
-        <w:rPr>
-          <w:rStyle w:val="StringTok"/>
-        </w:rPr>
-        <w:t xml:space="preserve"> </w:t>
-      </w:r>
-      <w:r>
-        <w:rPr>
-          <w:rStyle w:val="KeywordTok"/>
-        </w:rPr>
-        <w:t xml:space="preserve">density</w:t>
-      </w:r>
-      <w:r>
-        <w:rPr>
-          <w:rStyle w:val="NormalTok"/>
-        </w:rPr>
-        <w:t xml:space="preserve">(rr)</w:t>
-      </w:r>
-      <w:r>
-        <w:br w:type="textWrapping"/>
-      </w:r>
-      <w:r>
-        <w:rPr>
-          <w:rStyle w:val="NormalTok"/>
-        </w:rPr>
-        <w:t xml:space="preserve">rrd2 &lt;-</w:t>
-      </w:r>
-      <w:r>
-        <w:rPr>
-          <w:rStyle w:val="StringTok"/>
-        </w:rPr>
-        <w:t xml:space="preserve"> </w:t>
-      </w:r>
-      <w:r>
-        <w:rPr>
-          <w:rStyle w:val="KeywordTok"/>
-        </w:rPr>
-        <w:t xml:space="preserve">density</w:t>
-      </w:r>
-      <w:r>
-        <w:rPr>
-          <w:rStyle w:val="NormalTok"/>
-        </w:rPr>
-        <w:t xml:space="preserve">(rr2)</w:t>
-      </w:r>
-      <w:r>
-        <w:br w:type="textWrapping"/>
-      </w:r>
-      <w:r>
-        <w:rPr>
-          <w:rStyle w:val="NormalTok"/>
-        </w:rPr>
-        <w:t xml:space="preserve">rrd3 &lt;-</w:t>
-      </w:r>
-      <w:r>
-        <w:rPr>
-          <w:rStyle w:val="StringTok"/>
-        </w:rPr>
-        <w:t xml:space="preserve"> </w:t>
-      </w:r>
-      <w:r>
-        <w:rPr>
-          <w:rStyle w:val="KeywordTok"/>
-        </w:rPr>
-        <w:t xml:space="preserve">density</w:t>
-      </w:r>
-      <w:r>
-        <w:rPr>
-          <w:rStyle w:val="NormalTok"/>
-        </w:rPr>
-        <w:t xml:space="preserve">(rr3)</w:t>
-      </w:r>
-      <w:r>
-        <w:br w:type="textWrapping"/>
-      </w:r>
-      <w:r>
-        <w:rPr>
-          <w:rStyle w:val="NormalTok"/>
-        </w:rPr>
-        <w:t xml:space="preserve">main &lt;-</w:t>
-      </w:r>
-      <w:r>
-        <w:rPr>
-          <w:rStyle w:val="StringTok"/>
-        </w:rPr>
-        <w:t xml:space="preserve"> </w:t>
-      </w:r>
-      <w:r>
-        <w:rPr>
-          <w:rStyle w:val="KeywordTok"/>
-        </w:rPr>
-        <w:t xml:space="preserve">paste0</w:t>
-      </w:r>
-      <w:r>
-        <w:rPr>
-          <w:rStyle w:val="NormalTok"/>
-        </w:rPr>
-        <w:t xml:space="preserve">(N, </w:t>
-      </w:r>
-      <w:r>
-        <w:rPr>
-          <w:rStyle w:val="StringTok"/>
-        </w:rPr>
-        <w:t xml:space="preserve">" points but plot better"</w:t>
-      </w:r>
-      <w:r>
-        <w:rPr>
-          <w:rStyle w:val="NormalTok"/>
-        </w:rPr>
-        <w:t xml:space="preserve">)</w:t>
-      </w:r>
-      <w:r>
-        <w:br w:type="textWrapping"/>
-      </w:r>
-      <w:r>
-        <w:rPr>
-          <w:rStyle w:val="NormalTok"/>
-        </w:rPr>
-        <w:t xml:space="preserve">xlab &lt;-</w:t>
-      </w:r>
-      <w:r>
-        <w:rPr>
-          <w:rStyle w:val="StringTok"/>
-        </w:rPr>
-        <w:t xml:space="preserve"> "Points in space"</w:t>
-      </w:r>
-      <w:r>
-        <w:br w:type="textWrapping"/>
-      </w:r>
-      <w:r>
-        <w:rPr>
-          <w:rStyle w:val="ControlFlowTok"/>
-        </w:rPr>
-        <w:t xml:space="preserve">if</w:t>
-      </w:r>
-      <w:r>
-        <w:rPr>
-          <w:rStyle w:val="NormalTok"/>
-        </w:rPr>
-        <w:t xml:space="preserve"> (bm </w:t>
-      </w:r>
-      <w:r>
-        <w:rPr>
-          <w:rStyle w:val="OperatorTok"/>
-        </w:rPr>
-        <w:t xml:space="preserve">==</w:t>
-      </w:r>
-      <w:r>
-        <w:rPr>
-          <w:rStyle w:val="StringTok"/>
-        </w:rPr>
-        <w:t xml:space="preserve"> </w:t>
-      </w:r>
-      <w:r>
-        <w:rPr>
-          <w:rStyle w:val="DecValTok"/>
-        </w:rPr>
-        <w:t xml:space="preserve">1</w:t>
-      </w:r>
-      <w:r>
-        <w:rPr>
-          <w:rStyle w:val="NormalTok"/>
-        </w:rPr>
-        <w:t xml:space="preserve">) {</w:t>
-      </w:r>
-      <w:r>
-        <w:br w:type="textWrapping"/>
-      </w:r>
-      <w:r>
-        <w:rPr>
-          <w:rStyle w:val="NormalTok"/>
-        </w:rPr>
-        <w:t xml:space="preserve">    </w:t>
-      </w:r>
-      <w:r>
-        <w:rPr>
-          <w:rStyle w:val="KeywordTok"/>
-        </w:rPr>
-        <w:t xml:space="preserve">layout</w:t>
-      </w:r>
-      <w:r>
-        <w:rPr>
-          <w:rStyle w:val="NormalTok"/>
-        </w:rPr>
-        <w:t xml:space="preserve">(</w:t>
-      </w:r>
-      <w:r>
-        <w:rPr>
-          <w:rStyle w:val="KeywordTok"/>
-        </w:rPr>
-        <w:t xml:space="preserve">matrix</w:t>
-      </w:r>
-      <w:r>
-        <w:rPr>
-          <w:rStyle w:val="NormalTok"/>
-        </w:rPr>
-        <w:t xml:space="preserve">(</w:t>
-      </w:r>
-      <w:r>
-        <w:rPr>
-          <w:rStyle w:val="KeywordTok"/>
-        </w:rPr>
-        <w:t xml:space="preserve">c</w:t>
-      </w:r>
-      <w:r>
-        <w:rPr>
-          <w:rStyle w:val="NormalTok"/>
-        </w:rPr>
-        <w:t xml:space="preserve">(</w:t>
-      </w:r>
-      <w:r>
-        <w:rPr>
-          <w:rStyle w:val="KeywordTok"/>
-        </w:rPr>
-        <w:t xml:space="preserve">rep</w:t>
-      </w:r>
-      <w:r>
-        <w:rPr>
-          <w:rStyle w:val="NormalTok"/>
-        </w:rPr>
-        <w:t xml:space="preserve">(</w:t>
-      </w:r>
-      <w:r>
-        <w:rPr>
-          <w:rStyle w:val="DecValTok"/>
-        </w:rPr>
-        <w:t xml:space="preserve">1</w:t>
-      </w:r>
-      <w:r>
-        <w:rPr>
-          <w:rStyle w:val="NormalTok"/>
-        </w:rPr>
-        <w:t xml:space="preserve">, </w:t>
-      </w:r>
-      <w:r>
-        <w:rPr>
-          <w:rStyle w:val="DecValTok"/>
-        </w:rPr>
-        <w:t xml:space="preserve">3</w:t>
-      </w:r>
-      <w:r>
-        <w:rPr>
-          <w:rStyle w:val="NormalTok"/>
-        </w:rPr>
-        <w:t xml:space="preserve">), </w:t>
-      </w:r>
-      <w:r>
-        <w:rPr>
-          <w:rStyle w:val="DecValTok"/>
-        </w:rPr>
-        <w:t xml:space="preserve">2</w:t>
-      </w:r>
-      <w:r>
-        <w:rPr>
-          <w:rStyle w:val="OperatorTok"/>
-        </w:rPr>
-        <w:t xml:space="preserve">:</w:t>
-      </w:r>
-      <w:r>
-        <w:rPr>
-          <w:rStyle w:val="DecValTok"/>
-        </w:rPr>
-        <w:t xml:space="preserve">4</w:t>
-      </w:r>
-      <w:r>
-        <w:rPr>
-          <w:rStyle w:val="NormalTok"/>
-        </w:rPr>
-        <w:t xml:space="preserve">), </w:t>
-      </w:r>
-      <w:r>
-        <w:rPr>
-          <w:rStyle w:val="DecValTok"/>
-        </w:rPr>
-        <w:t xml:space="preserve">2</w:t>
-      </w:r>
-      <w:r>
-        <w:rPr>
-          <w:rStyle w:val="NormalTok"/>
-        </w:rPr>
-        <w:t xml:space="preserve">, </w:t>
-      </w:r>
-      <w:r>
-        <w:rPr>
-          <w:rStyle w:val="DecValTok"/>
-        </w:rPr>
-        <w:t xml:space="preserve">3</w:t>
-      </w:r>
-      <w:r>
-        <w:rPr>
-          <w:rStyle w:val="NormalTok"/>
-        </w:rPr>
-        <w:t xml:space="preserve">, </w:t>
+        <w:t xml:space="preserve">),</w:t>
+      </w:r>
+      <w:r>
+        <w:br w:type="textWrapping"/>
+      </w:r>
+      <w:r>
+        <w:rPr>
+          <w:rStyle w:val="NormalTok"/>
+        </w:rPr>
+        <w:t xml:space="preserve">       </w:t>
       </w:r>
       <w:r>
         <w:rPr>
           <w:rStyle w:val="DataTypeTok"/>
         </w:rPr>
-        <w:t xml:space="preserve">byrow =</w:t>
-      </w:r>
-      <w:r>
-        <w:rPr>
-          <w:rStyle w:val="NormalTok"/>
-        </w:rPr>
-        <w:t xml:space="preserve"> </w:t>
-      </w:r>
-      <w:r>
-        <w:rPr>
-          <w:rStyle w:val="OtherTok"/>
-        </w:rPr>
-        <w:t xml:space="preserve">TRUE</w:t>
-      </w:r>
-      <w:r>
-        <w:rPr>
-          <w:rStyle w:val="NormalTok"/>
-        </w:rPr>
-        <w:t xml:space="preserve">))</w:t>
-      </w:r>
-      <w:r>
-        <w:br w:type="textWrapping"/>
-      </w:r>
-      <w:r>
-        <w:rPr>
-          <w:rStyle w:val="NormalTok"/>
-        </w:rPr>
-        <w:t xml:space="preserve">    sc &lt;-</w:t>
-      </w:r>
-      <w:r>
-        <w:rPr>
-          <w:rStyle w:val="StringTok"/>
-        </w:rPr>
-        <w:t xml:space="preserve"> </w:t>
-      </w:r>
-      <w:r>
-        <w:rPr>
-          <w:rStyle w:val="DecValTok"/>
-        </w:rPr>
-        <w:t xml:space="preserve">1</w:t>
-      </w:r>
-      <w:r>
-        <w:br w:type="textWrapping"/>
-      </w:r>
-      <w:r>
-        <w:rPr>
-          <w:rStyle w:val="NormalTok"/>
-        </w:rPr>
-        <w:t xml:space="preserve">    </w:t>
-      </w:r>
-      <w:r>
-        <w:rPr>
-          <w:rStyle w:val="KeywordTok"/>
-        </w:rPr>
-        <w:t xml:space="preserve">plot</w:t>
-      </w:r>
-      <w:r>
-        <w:rPr>
-          <w:rStyle w:val="NormalTok"/>
-        </w:rPr>
-        <w:t xml:space="preserve">(rr, </w:t>
+        <w:t xml:space="preserve">main=</w:t>
+      </w:r>
+      <w:r>
+        <w:rPr>
+          <w:rStyle w:val="NormalTok"/>
+        </w:rPr>
+        <w:t xml:space="preserve">main,</w:t>
       </w:r>
       <w:r>
         <w:rPr>
           <w:rStyle w:val="DataTypeTok"/>
         </w:rPr>
-        <w:t xml:space="preserve">las =</w:t>
-      </w:r>
-      <w:r>
-        <w:rPr>
-          <w:rStyle w:val="NormalTok"/>
-        </w:rPr>
-        <w:t xml:space="preserve"> </w:t>
-      </w:r>
-      <w:r>
-        <w:rPr>
-          <w:rStyle w:val="DecValTok"/>
-        </w:rPr>
-        <w:t xml:space="preserve">1</w:t>
-      </w:r>
-      <w:r>
-        <w:rPr>
-          <w:rStyle w:val="NormalTok"/>
-        </w:rPr>
-        <w:t xml:space="preserve">, </w:t>
-      </w:r>
-      <w:r>
-        <w:rPr>
-          <w:rStyle w:val="DataTypeTok"/>
-        </w:rPr>
-        <w:t xml:space="preserve">bty =</w:t>
-      </w:r>
-      <w:r>
-        <w:rPr>
-          <w:rStyle w:val="NormalTok"/>
-        </w:rPr>
-        <w:t xml:space="preserve"> </w:t>
-      </w:r>
-      <w:r>
-        <w:rPr>
-          <w:rStyle w:val="StringTok"/>
-        </w:rPr>
-        <w:t xml:space="preserve">"n"</w:t>
-      </w:r>
-      <w:r>
-        <w:rPr>
-          <w:rStyle w:val="NormalTok"/>
-        </w:rPr>
-        <w:t xml:space="preserve">, </w:t>
-      </w:r>
-      <w:r>
-        <w:rPr>
-          <w:rStyle w:val="DataTypeTok"/>
-        </w:rPr>
-        <w:t xml:space="preserve">col =</w:t>
-      </w:r>
-      <w:r>
-        <w:rPr>
-          <w:rStyle w:val="NormalTok"/>
-        </w:rPr>
-        <w:t xml:space="preserve"> </w:t>
-      </w:r>
-      <w:r>
-        <w:rPr>
-          <w:rStyle w:val="KeywordTok"/>
-        </w:rPr>
-        <w:t xml:space="preserve">adjustcolor</w:t>
-      </w:r>
-      <w:r>
-        <w:rPr>
-          <w:rStyle w:val="NormalTok"/>
-        </w:rPr>
-        <w:t xml:space="preserve">(</w:t>
-      </w:r>
-      <w:r>
-        <w:rPr>
-          <w:rStyle w:val="KeywordTok"/>
-        </w:rPr>
-        <w:t xml:space="preserve">viridis</w:t>
-      </w:r>
-      <w:r>
-        <w:rPr>
-          <w:rStyle w:val="NormalTok"/>
-        </w:rPr>
-        <w:t xml:space="preserve">(N), </w:t>
-      </w:r>
-      <w:r>
-        <w:rPr>
-          <w:rStyle w:val="FloatTok"/>
-        </w:rPr>
-        <w:t xml:space="preserve">0.5</w:t>
-      </w:r>
-      <w:r>
-        <w:rPr>
-          <w:rStyle w:val="NormalTok"/>
-        </w:rPr>
-        <w:t xml:space="preserve">), </w:t>
-      </w:r>
-      <w:r>
-        <w:rPr>
-          <w:rStyle w:val="DataTypeTok"/>
-        </w:rPr>
-        <w:t xml:space="preserve">pch =</w:t>
-      </w:r>
-      <w:r>
-        <w:rPr>
-          <w:rStyle w:val="NormalTok"/>
-        </w:rPr>
-        <w:t xml:space="preserve"> </w:t>
-      </w:r>
-      <w:r>
-        <w:rPr>
-          <w:rStyle w:val="DecValTok"/>
-        </w:rPr>
-        <w:t xml:space="preserve">20</w:t>
-      </w:r>
-      <w:r>
-        <w:rPr>
-          <w:rStyle w:val="NormalTok"/>
-        </w:rPr>
-        <w:t xml:space="preserve">, </w:t>
-      </w:r>
-      <w:r>
-        <w:rPr>
-          <w:rStyle w:val="DataTypeTok"/>
-        </w:rPr>
-        <w:t xml:space="preserve">cex =</w:t>
-      </w:r>
-      <w:r>
-        <w:rPr>
-          <w:rStyle w:val="NormalTok"/>
-        </w:rPr>
-        <w:t xml:space="preserve"> </w:t>
-      </w:r>
-      <w:r>
-        <w:rPr>
-          <w:rStyle w:val="KeywordTok"/>
-        </w:rPr>
-        <w:t xml:space="preserve">runif</w:t>
-      </w:r>
-      <w:r>
-        <w:rPr>
-          <w:rStyle w:val="NormalTok"/>
-        </w:rPr>
-        <w:t xml:space="preserve">(</w:t>
-      </w:r>
-      <w:r>
-        <w:rPr>
-          <w:rStyle w:val="DecValTok"/>
-        </w:rPr>
-        <w:t xml:space="preserve">10</w:t>
-      </w:r>
-      <w:r>
-        <w:rPr>
-          <w:rStyle w:val="NormalTok"/>
-        </w:rPr>
-        <w:t xml:space="preserve">, </w:t>
-      </w:r>
-      <w:r>
-        <w:rPr>
-          <w:rStyle w:val="DecValTok"/>
-        </w:rPr>
-        <w:t xml:space="preserve">1</w:t>
-      </w:r>
-      <w:r>
-        <w:rPr>
-          <w:rStyle w:val="NormalTok"/>
-        </w:rPr>
-        <w:t xml:space="preserve">, </w:t>
-      </w:r>
-      <w:r>
-        <w:rPr>
-          <w:rStyle w:val="DecValTok"/>
-        </w:rPr>
-        <w:t xml:space="preserve">5</w:t>
-      </w:r>
-      <w:r>
-        <w:rPr>
-          <w:rStyle w:val="NormalTok"/>
-        </w:rPr>
-        <w:t xml:space="preserve">), </w:t>
-      </w:r>
-      <w:r>
-        <w:br w:type="textWrapping"/>
-      </w:r>
-      <w:r>
-        <w:rPr>
-          <w:rStyle w:val="NormalTok"/>
-        </w:rPr>
-        <w:t xml:space="preserve">        </w:t>
-      </w:r>
-      <w:r>
-        <w:rPr>
-          <w:rStyle w:val="DataTypeTok"/>
-        </w:rPr>
-        <w:t xml:space="preserve">main =</w:t>
-      </w:r>
-      <w:r>
-        <w:rPr>
-          <w:rStyle w:val="NormalTok"/>
-        </w:rPr>
-        <w:t xml:space="preserve"> main, </w:t>
-      </w:r>
-      <w:r>
-        <w:rPr>
-          <w:rStyle w:val="DataTypeTok"/>
-        </w:rPr>
-        <w:t xml:space="preserve">xlab =</w:t>
-      </w:r>
-      <w:r>
-        <w:rPr>
-          <w:rStyle w:val="NormalTok"/>
-        </w:rPr>
-        <w:t xml:space="preserve"> xlab)</w:t>
-      </w:r>
-      <w:r>
-        <w:br w:type="textWrapping"/>
-      </w:r>
-      <w:r>
-        <w:rPr>
-          <w:rStyle w:val="NormalTok"/>
-        </w:rPr>
-        <w:t xml:space="preserve">    </w:t>
-      </w:r>
-      <w:r>
-        <w:rPr>
-          <w:rStyle w:val="ControlFlowTok"/>
-        </w:rPr>
-        <w:t xml:space="preserve">for</w:t>
-      </w:r>
-      <w:r>
-        <w:rPr>
-          <w:rStyle w:val="NormalTok"/>
-        </w:rPr>
-        <w:t xml:space="preserve"> (r </w:t>
-      </w:r>
-      <w:r>
-        <w:rPr>
-          <w:rStyle w:val="ControlFlowTok"/>
-        </w:rPr>
-        <w:t xml:space="preserve">in</w:t>
-      </w:r>
-      <w:r>
-        <w:rPr>
-          <w:rStyle w:val="NormalTok"/>
-        </w:rPr>
-        <w:t xml:space="preserve"> </w:t>
-      </w:r>
-      <w:r>
-        <w:rPr>
-          <w:rStyle w:val="KeywordTok"/>
-        </w:rPr>
-        <w:t xml:space="preserve">list</w:t>
-      </w:r>
-      <w:r>
-        <w:rPr>
-          <w:rStyle w:val="NormalTok"/>
-        </w:rPr>
-        <w:t xml:space="preserve">(rrd, rrd2, rrd3)) {</w:t>
-      </w:r>
-      <w:r>
-        <w:br w:type="textWrapping"/>
-      </w:r>
-      <w:r>
-        <w:rPr>
-          <w:rStyle w:val="NormalTok"/>
-        </w:rPr>
-        <w:t xml:space="preserve">        </w:t>
-      </w:r>
-      <w:r>
-        <w:rPr>
-          <w:rStyle w:val="KeywordTok"/>
-        </w:rPr>
-        <w:t xml:space="preserve">plot</w:t>
-      </w:r>
-      <w:r>
-        <w:rPr>
-          <w:rStyle w:val="NormalTok"/>
-        </w:rPr>
-        <w:t xml:space="preserve">(r, </w:t>
-      </w:r>
-      <w:r>
-        <w:rPr>
-          <w:rStyle w:val="DataTypeTok"/>
-        </w:rPr>
-        <w:t xml:space="preserve">xlim =</w:t>
-      </w:r>
-      <w:r>
-        <w:rPr>
-          <w:rStyle w:val="NormalTok"/>
-        </w:rPr>
-        <w:t xml:space="preserve"> xlim, </w:t>
-      </w:r>
-      <w:r>
-        <w:rPr>
-          <w:rStyle w:val="DataTypeTok"/>
-        </w:rPr>
-        <w:t xml:space="preserve">ylim =</w:t>
-      </w:r>
-      <w:r>
-        <w:rPr>
-          <w:rStyle w:val="NormalTok"/>
-        </w:rPr>
-        <w:t xml:space="preserve"> ylim, </w:t>
-      </w:r>
-      <w:r>
-        <w:rPr>
-          <w:rStyle w:val="DataTypeTok"/>
-        </w:rPr>
-        <w:t xml:space="preserve">main =</w:t>
-      </w:r>
-      <w:r>
-        <w:rPr>
-          <w:rStyle w:val="NormalTok"/>
-        </w:rPr>
-        <w:t xml:space="preserve"> </w:t>
-      </w:r>
-      <w:r>
-        <w:rPr>
-          <w:rStyle w:val="StringTok"/>
-        </w:rPr>
-        <w:t xml:space="preserve">""</w:t>
-      </w:r>
-      <w:r>
-        <w:rPr>
-          <w:rStyle w:val="NormalTok"/>
-        </w:rPr>
-        <w:t xml:space="preserve">)</w:t>
-      </w:r>
-      <w:r>
-        <w:br w:type="textWrapping"/>
-      </w:r>
-      <w:r>
-        <w:rPr>
-          <w:rStyle w:val="NormalTok"/>
-        </w:rPr>
-        <w:t xml:space="preserve">        </w:t>
-      </w:r>
-      <w:r>
-        <w:rPr>
-          <w:rStyle w:val="KeywordTok"/>
-        </w:rPr>
-        <w:t xml:space="preserve">polygon</w:t>
-      </w:r>
-      <w:r>
-        <w:rPr>
-          <w:rStyle w:val="NormalTok"/>
-        </w:rPr>
-        <w:t xml:space="preserve">(r, </w:t>
-      </w:r>
-      <w:r>
-        <w:rPr>
-          <w:rStyle w:val="DataTypeTok"/>
-        </w:rPr>
-        <w:t xml:space="preserve">col =</w:t>
-      </w:r>
-      <w:r>
-        <w:rPr>
-          <w:rStyle w:val="NormalTok"/>
-        </w:rPr>
-        <w:t xml:space="preserve"> </w:t>
-      </w:r>
-      <w:r>
-        <w:rPr>
-          <w:rStyle w:val="KeywordTok"/>
-        </w:rPr>
-        <w:t xml:space="preserve">adjustcolor</w:t>
-      </w:r>
-      <w:r>
-        <w:rPr>
-          <w:rStyle w:val="NormalTok"/>
-        </w:rPr>
-        <w:t xml:space="preserve">(</w:t>
-      </w:r>
-      <w:r>
-        <w:rPr>
-          <w:rStyle w:val="KeywordTok"/>
-        </w:rPr>
-        <w:t xml:space="preserve">viridis</w:t>
-      </w:r>
-      <w:r>
-        <w:rPr>
-          <w:rStyle w:val="NormalTok"/>
-        </w:rPr>
-        <w:t xml:space="preserve">(</w:t>
-      </w:r>
-      <w:r>
-        <w:rPr>
-          <w:rStyle w:val="DecValTok"/>
-        </w:rPr>
-        <w:t xml:space="preserve">250</w:t>
-      </w:r>
-      <w:r>
-        <w:rPr>
-          <w:rStyle w:val="NormalTok"/>
-        </w:rPr>
-        <w:t xml:space="preserve">)[sc], </w:t>
-      </w:r>
-      <w:r>
-        <w:rPr>
-          <w:rStyle w:val="FloatTok"/>
-        </w:rPr>
-        <w:t xml:space="preserve">0.5</w:t>
-      </w:r>
-      <w:r>
-        <w:rPr>
-          <w:rStyle w:val="NormalTok"/>
-        </w:rPr>
-        <w:t xml:space="preserve">), </w:t>
-      </w:r>
-      <w:r>
-        <w:rPr>
-          <w:rStyle w:val="DataTypeTok"/>
-        </w:rPr>
-        <w:t xml:space="preserve">border =</w:t>
-      </w:r>
-      <w:r>
-        <w:rPr>
-          <w:rStyle w:val="NormalTok"/>
-        </w:rPr>
-        <w:t xml:space="preserve"> </w:t>
-      </w:r>
-      <w:r>
-        <w:rPr>
-          <w:rStyle w:val="KeywordTok"/>
-        </w:rPr>
-        <w:t xml:space="preserve">viridis</w:t>
-      </w:r>
-      <w:r>
-        <w:rPr>
-          <w:rStyle w:val="NormalTok"/>
-        </w:rPr>
-        <w:t xml:space="preserve">(</w:t>
-      </w:r>
-      <w:r>
-        <w:rPr>
-          <w:rStyle w:val="DecValTok"/>
-        </w:rPr>
-        <w:t xml:space="preserve">250</w:t>
-      </w:r>
-      <w:r>
-        <w:rPr>
-          <w:rStyle w:val="NormalTok"/>
-        </w:rPr>
-        <w:t xml:space="preserve">)[sc])</w:t>
-      </w:r>
-      <w:r>
-        <w:br w:type="textWrapping"/>
-      </w:r>
-      <w:r>
-        <w:rPr>
-          <w:rStyle w:val="NormalTok"/>
-        </w:rPr>
-        <w:t xml:space="preserve">        sc &lt;-</w:t>
-      </w:r>
-      <w:r>
-        <w:rPr>
-          <w:rStyle w:val="StringTok"/>
-        </w:rPr>
-        <w:t xml:space="preserve"> </w:t>
-      </w:r>
-      <w:r>
-        <w:rPr>
-          <w:rStyle w:val="NormalTok"/>
-        </w:rPr>
-        <w:t xml:space="preserve">sc </w:t>
-      </w:r>
-      <w:r>
-        <w:rPr>
-          <w:rStyle w:val="OperatorTok"/>
-        </w:rPr>
-        <w:t xml:space="preserve">+</w:t>
-      </w:r>
-      <w:r>
-        <w:rPr>
-          <w:rStyle w:val="StringTok"/>
-        </w:rPr>
-        <w:t xml:space="preserve"> </w:t>
-      </w:r>
-      <w:r>
-        <w:rPr>
-          <w:rStyle w:val="DecValTok"/>
-        </w:rPr>
-        <w:t xml:space="preserve">100</w:t>
-      </w:r>
-      <w:r>
-        <w:br w:type="textWrapping"/>
-      </w:r>
-      <w:r>
-        <w:rPr>
-          <w:rStyle w:val="NormalTok"/>
-        </w:rPr>
-        <w:t xml:space="preserve">    }</w:t>
-      </w:r>
-      <w:r>
-        <w:br w:type="textWrapping"/>
-      </w:r>
-      <w:r>
-        <w:rPr>
-          <w:rStyle w:val="NormalTok"/>
-        </w:rPr>
-        <w:t xml:space="preserve">} </w:t>
-      </w:r>
-      <w:r>
-        <w:rPr>
-          <w:rStyle w:val="ControlFlowTok"/>
-        </w:rPr>
-        <w:t xml:space="preserve">else</w:t>
-      </w:r>
-      <w:r>
-        <w:rPr>
-          <w:rStyle w:val="NormalTok"/>
-        </w:rPr>
-        <w:t xml:space="preserve"> {</w:t>
-      </w:r>
-      <w:r>
-        <w:br w:type="textWrapping"/>
-      </w:r>
-      <w:r>
-        <w:rPr>
-          <w:rStyle w:val="NormalTok"/>
-        </w:rPr>
-        <w:t xml:space="preserve">    </w:t>
-      </w:r>
-      <w:r>
-        <w:rPr>
-          <w:rStyle w:val="KeywordTok"/>
-        </w:rPr>
-        <w:t xml:space="preserve">par</w:t>
-      </w:r>
-      <w:r>
-        <w:rPr>
-          <w:rStyle w:val="NormalTok"/>
-        </w:rPr>
-        <w:t xml:space="preserve">(</w:t>
-      </w:r>
-      <w:r>
-        <w:rPr>
-          <w:rStyle w:val="DataTypeTok"/>
-        </w:rPr>
-        <w:t xml:space="preserve">mfrow =</w:t>
-      </w:r>
-      <w:r>
-        <w:rPr>
-          <w:rStyle w:val="NormalTok"/>
-        </w:rPr>
-        <w:t xml:space="preserve"> </w:t>
-      </w:r>
-      <w:r>
-        <w:rPr>
-          <w:rStyle w:val="KeywordTok"/>
-        </w:rPr>
-        <w:t xml:space="preserve">c</w:t>
-      </w:r>
-      <w:r>
-        <w:rPr>
-          <w:rStyle w:val="NormalTok"/>
-        </w:rPr>
-        <w:t xml:space="preserve">(</w:t>
-      </w:r>
-      <w:r>
-        <w:rPr>
-          <w:rStyle w:val="DecValTok"/>
-        </w:rPr>
-        <w:t xml:space="preserve">1</w:t>
-      </w:r>
-      <w:r>
-        <w:rPr>
-          <w:rStyle w:val="NormalTok"/>
-        </w:rPr>
-        <w:t xml:space="preserve">, </w:t>
-      </w:r>
-      <w:r>
-        <w:rPr>
-          <w:rStyle w:val="DecValTok"/>
-        </w:rPr>
-        <w:t xml:space="preserve">1</w:t>
-      </w:r>
-      <w:r>
-        <w:rPr>
-          <w:rStyle w:val="NormalTok"/>
-        </w:rPr>
-        <w:t xml:space="preserve">))</w:t>
-      </w:r>
-      <w:r>
-        <w:br w:type="textWrapping"/>
-      </w:r>
-      <w:r>
-        <w:rPr>
-          <w:rStyle w:val="NormalTok"/>
-        </w:rPr>
-        <w:t xml:space="preserve">    </w:t>
-      </w:r>
-      <w:r>
-        <w:rPr>
-          <w:rStyle w:val="KeywordTok"/>
-        </w:rPr>
-        <w:t xml:space="preserve">plot</w:t>
-      </w:r>
-      <w:r>
-        <w:rPr>
-          <w:rStyle w:val="NormalTok"/>
-        </w:rPr>
-        <w:t xml:space="preserve">(rr, </w:t>
-      </w:r>
-      <w:r>
-        <w:rPr>
-          <w:rStyle w:val="DataTypeTok"/>
-        </w:rPr>
-        <w:t xml:space="preserve">las =</w:t>
-      </w:r>
-      <w:r>
-        <w:rPr>
-          <w:rStyle w:val="NormalTok"/>
-        </w:rPr>
-        <w:t xml:space="preserve"> </w:t>
-      </w:r>
-      <w:r>
-        <w:rPr>
-          <w:rStyle w:val="DecValTok"/>
-        </w:rPr>
-        <w:t xml:space="preserve">1</w:t>
-      </w:r>
-      <w:r>
-        <w:rPr>
-          <w:rStyle w:val="NormalTok"/>
-        </w:rPr>
-        <w:t xml:space="preserve">, </w:t>
-      </w:r>
-      <w:r>
-        <w:rPr>
-          <w:rStyle w:val="DataTypeTok"/>
-        </w:rPr>
-        <w:t xml:space="preserve">bty =</w:t>
-      </w:r>
-      <w:r>
-        <w:rPr>
-          <w:rStyle w:val="NormalTok"/>
-        </w:rPr>
-        <w:t xml:space="preserve"> </w:t>
-      </w:r>
-      <w:r>
-        <w:rPr>
-          <w:rStyle w:val="StringTok"/>
-        </w:rPr>
-        <w:t xml:space="preserve">"n"</w:t>
-      </w:r>
-      <w:r>
-        <w:rPr>
-          <w:rStyle w:val="NormalTok"/>
-        </w:rPr>
-        <w:t xml:space="preserve">, </w:t>
-      </w:r>
-      <w:r>
-        <w:rPr>
-          <w:rStyle w:val="DataTypeTok"/>
-        </w:rPr>
-        <w:t xml:space="preserve">col =</w:t>
-      </w:r>
-      <w:r>
-        <w:rPr>
-          <w:rStyle w:val="NormalTok"/>
-        </w:rPr>
-        <w:t xml:space="preserve"> </w:t>
-      </w:r>
-      <w:r>
-        <w:rPr>
-          <w:rStyle w:val="KeywordTok"/>
-        </w:rPr>
-        <w:t xml:space="preserve">adjustcolor</w:t>
-      </w:r>
-      <w:r>
-        <w:rPr>
-          <w:rStyle w:val="NormalTok"/>
-        </w:rPr>
-        <w:t xml:space="preserve">(</w:t>
-      </w:r>
-      <w:r>
-        <w:rPr>
-          <w:rStyle w:val="KeywordTok"/>
-        </w:rPr>
-        <w:t xml:space="preserve">viridis</w:t>
-      </w:r>
-      <w:r>
-        <w:rPr>
-          <w:rStyle w:val="NormalTok"/>
-        </w:rPr>
-        <w:t xml:space="preserve">(N), </w:t>
-      </w:r>
-      <w:r>
-        <w:rPr>
-          <w:rStyle w:val="FloatTok"/>
-        </w:rPr>
-        <w:t xml:space="preserve">0.5</w:t>
-      </w:r>
-      <w:r>
-        <w:rPr>
-          <w:rStyle w:val="NormalTok"/>
-        </w:rPr>
-        <w:t xml:space="preserve">), </w:t>
-      </w:r>
-      <w:r>
-        <w:rPr>
-          <w:rStyle w:val="DataTypeTok"/>
-        </w:rPr>
-        <w:t xml:space="preserve">pch =</w:t>
-      </w:r>
-      <w:r>
-        <w:rPr>
-          <w:rStyle w:val="NormalTok"/>
-        </w:rPr>
-        <w:t xml:space="preserve"> </w:t>
-      </w:r>
-      <w:r>
-        <w:rPr>
-          <w:rStyle w:val="DecValTok"/>
-        </w:rPr>
-        <w:t xml:space="preserve">20</w:t>
-      </w:r>
-      <w:r>
-        <w:rPr>
-          <w:rStyle w:val="NormalTok"/>
-        </w:rPr>
-        <w:t xml:space="preserve">, </w:t>
-      </w:r>
-      <w:r>
-        <w:rPr>
-          <w:rStyle w:val="DataTypeTok"/>
-        </w:rPr>
-        <w:t xml:space="preserve">cex =</w:t>
-      </w:r>
-      <w:r>
-        <w:rPr>
-          <w:rStyle w:val="NormalTok"/>
-        </w:rPr>
-        <w:t xml:space="preserve"> </w:t>
-      </w:r>
-      <w:r>
-        <w:rPr>
-          <w:rStyle w:val="KeywordTok"/>
-        </w:rPr>
-        <w:t xml:space="preserve">runif</w:t>
-      </w:r>
-      <w:r>
-        <w:rPr>
-          <w:rStyle w:val="NormalTok"/>
-        </w:rPr>
-        <w:t xml:space="preserve">(</w:t>
-      </w:r>
-      <w:r>
-        <w:rPr>
-          <w:rStyle w:val="DecValTok"/>
-        </w:rPr>
-        <w:t xml:space="preserve">10</w:t>
-      </w:r>
-      <w:r>
-        <w:rPr>
-          <w:rStyle w:val="NormalTok"/>
-        </w:rPr>
-        <w:t xml:space="preserve">, </w:t>
-      </w:r>
-      <w:r>
-        <w:rPr>
-          <w:rStyle w:val="DecValTok"/>
-        </w:rPr>
-        <w:t xml:space="preserve">1</w:t>
-      </w:r>
-      <w:r>
-        <w:rPr>
-          <w:rStyle w:val="NormalTok"/>
-        </w:rPr>
-        <w:t xml:space="preserve">, </w:t>
-      </w:r>
-      <w:r>
-        <w:rPr>
-          <w:rStyle w:val="DecValTok"/>
-        </w:rPr>
-        <w:t xml:space="preserve">5</w:t>
-      </w:r>
-      <w:r>
-        <w:rPr>
-          <w:rStyle w:val="NormalTok"/>
-        </w:rPr>
-        <w:t xml:space="preserve">), </w:t>
-      </w:r>
-      <w:r>
-        <w:br w:type="textWrapping"/>
-      </w:r>
-      <w:r>
-        <w:rPr>
-          <w:rStyle w:val="NormalTok"/>
-        </w:rPr>
-        <w:t xml:space="preserve">        </w:t>
-      </w:r>
-      <w:r>
-        <w:rPr>
-          <w:rStyle w:val="DataTypeTok"/>
-        </w:rPr>
-        <w:t xml:space="preserve">main =</w:t>
-      </w:r>
-      <w:r>
-        <w:rPr>
-          <w:rStyle w:val="NormalTok"/>
-        </w:rPr>
-        <w:t xml:space="preserve"> main, </w:t>
-      </w:r>
-      <w:r>
-        <w:rPr>
-          <w:rStyle w:val="DataTypeTok"/>
-        </w:rPr>
-        <w:t xml:space="preserve">xlab =</w:t>
-      </w:r>
-      <w:r>
-        <w:rPr>
-          <w:rStyle w:val="NormalTok"/>
-        </w:rPr>
-        <w:t xml:space="preserve"> xlab)</w:t>
-      </w:r>
-      <w:r>
-        <w:br w:type="textWrapping"/>
-      </w:r>
-      <w:r>
-        <w:rPr>
-          <w:rStyle w:val="NormalTok"/>
-        </w:rPr>
-        <w:t xml:space="preserve">}</w:t>
+        <w:t xml:space="preserve">xlab=</w:t>
+      </w:r>
+      <w:r>
+        <w:rPr>
+          <w:rStyle w:val="NormalTok"/>
+        </w:rPr>
+        <w:t xml:space="preserve">xlab)}</w:t>
       </w:r>
     </w:p>
     <w:p>
@@ -3067,7 +2845,7 @@
         <w:rPr>
           <w:rStyle w:val="NormalTok"/>
         </w:rPr>
-        <w:t xml:space="preserve"> (pck </w:t>
+        <w:t xml:space="preserve">(pck</w:t>
       </w:r>
       <w:r>
         <w:rPr>
@@ -3077,42 +2855,102 @@
       </w:r>
       <w:r>
         <w:rPr>
+          <w:rStyle w:val="DecValTok"/>
+        </w:rPr>
+        <w:t xml:space="preserve">1</w:t>
+      </w:r>
+      <w:r>
+        <w:rPr>
+          <w:rStyle w:val="NormalTok"/>
+        </w:rPr>
+        <w:t xml:space="preserve">){</w:t>
+      </w:r>
+      <w:r>
+        <w:br w:type="textWrapping"/>
+      </w:r>
+      <w:r>
+        <w:rPr>
+          <w:rStyle w:val="NormalTok"/>
+        </w:rPr>
+        <w:t xml:space="preserve">  p&lt;-</w:t>
+      </w:r>
+      <w:r>
+        <w:rPr>
+          <w:rStyle w:val="KeywordTok"/>
+        </w:rPr>
+        <w:t xml:space="preserve">c</w:t>
+      </w:r>
+      <w:r>
+        <w:rPr>
+          <w:rStyle w:val="NormalTok"/>
+        </w:rPr>
+        <w:t xml:space="preserve">(</w:t>
+      </w:r>
+      <w:r>
+        <w:rPr>
           <w:rStyle w:val="StringTok"/>
         </w:rPr>
-        <w:t xml:space="preserve"> </w:t>
-      </w:r>
-      <w:r>
-        <w:rPr>
-          <w:rStyle w:val="DecValTok"/>
-        </w:rPr>
-        <w:t xml:space="preserve">1</w:t>
-      </w:r>
-      <w:r>
-        <w:rPr>
-          <w:rStyle w:val="NormalTok"/>
-        </w:rPr>
-        <w:t xml:space="preserve">) {</w:t>
-      </w:r>
-      <w:r>
-        <w:br w:type="textWrapping"/>
-      </w:r>
-      <w:r>
-        <w:rPr>
-          <w:rStyle w:val="NormalTok"/>
-        </w:rPr>
-        <w:t xml:space="preserve">    p &lt;-</w:t>
+        <w:t xml:space="preserve">"rJava"</w:t>
+      </w:r>
+      <w:r>
+        <w:rPr>
+          <w:rStyle w:val="NormalTok"/>
+        </w:rPr>
+        <w:t xml:space="preserve">, </w:t>
       </w:r>
       <w:r>
         <w:rPr>
           <w:rStyle w:val="StringTok"/>
         </w:rPr>
-        <w:t xml:space="preserve"> </w:t>
-      </w:r>
-      <w:r>
-        <w:rPr>
-          <w:rStyle w:val="KeywordTok"/>
-        </w:rPr>
-        <w:t xml:space="preserve">c</w:t>
+        <w:t xml:space="preserve">"RNetLogo"</w:t>
+      </w:r>
+      <w:r>
+        <w:rPr>
+          <w:rStyle w:val="NormalTok"/>
+        </w:rPr>
+        <w:t xml:space="preserve">); </w:t>
+      </w:r>
+      <w:r>
+        <w:rPr>
+          <w:rStyle w:val="KeywordTok"/>
+        </w:rPr>
+        <w:t xml:space="preserve">remove.packages</w:t>
+      </w:r>
+      <w:r>
+        <w:rPr>
+          <w:rStyle w:val="NormalTok"/>
+        </w:rPr>
+        <w:t xml:space="preserve">(p)</w:t>
+      </w:r>
+      <w:r>
+        <w:br w:type="textWrapping"/>
+      </w:r>
+      <w:r>
+        <w:rPr>
+          <w:rStyle w:val="NormalTok"/>
+        </w:rPr>
+        <w:t xml:space="preserve">  </w:t>
+      </w:r>
+      <w:r>
+        <w:rPr>
+          <w:rStyle w:val="CommentTok"/>
+        </w:rPr>
+        <w:t xml:space="preserve"># then install rJava and RNetLogo from source</w:t>
+      </w:r>
+      <w:r>
+        <w:br w:type="textWrapping"/>
+      </w:r>
+      <w:r>
+        <w:rPr>
+          <w:rStyle w:val="NormalTok"/>
+        </w:rPr>
+        <w:t xml:space="preserve">  </w:t>
+      </w:r>
+      <w:r>
+        <w:rPr>
+          <w:rStyle w:val="KeywordTok"/>
+        </w:rPr>
+        <w:t xml:space="preserve">install.packages</w:t>
       </w:r>
       <w:r>
         <w:rPr>
@@ -3134,9 +2972,21 @@
       </w:r>
       <w:r>
         <w:rPr>
+          <w:rStyle w:val="DataTypeTok"/>
+        </w:rPr>
+        <w:t xml:space="preserve">repos =</w:t>
+      </w:r>
+      <w:r>
+        <w:rPr>
+          <w:rStyle w:val="NormalTok"/>
+        </w:rPr>
+        <w:t xml:space="preserve"> </w:t>
+      </w:r>
+      <w:r>
+        <w:rPr>
           <w:rStyle w:val="StringTok"/>
         </w:rPr>
-        <w:t xml:space="preserve">"RNetLogo"</w:t>
+        <w:t xml:space="preserve">"https://cran.r-project.org/"</w:t>
       </w:r>
       <w:r>
         <w:rPr>
@@ -3151,100 +3001,7 @@
         <w:rPr>
           <w:rStyle w:val="NormalTok"/>
         </w:rPr>
-        <w:t xml:space="preserve">    </w:t>
-      </w:r>
-      <w:r>
-        <w:rPr>
-          <w:rStyle w:val="KeywordTok"/>
-        </w:rPr>
-        <w:t xml:space="preserve">remove.packages</w:t>
-      </w:r>
-      <w:r>
-        <w:rPr>
-          <w:rStyle w:val="NormalTok"/>
-        </w:rPr>
-        <w:t xml:space="preserve">(p)</w:t>
-      </w:r>
-      <w:r>
-        <w:br w:type="textWrapping"/>
-      </w:r>
-      <w:r>
-        <w:rPr>
-          <w:rStyle w:val="NormalTok"/>
-        </w:rPr>
-        <w:t xml:space="preserve">    </w:t>
-      </w:r>
-      <w:r>
-        <w:rPr>
-          <w:rStyle w:val="CommentTok"/>
-        </w:rPr>
-        <w:t xml:space="preserve"># then install rJava and RNetLogo from source</w:t>
-      </w:r>
-      <w:r>
-        <w:br w:type="textWrapping"/>
-      </w:r>
-      <w:r>
-        <w:rPr>
-          <w:rStyle w:val="NormalTok"/>
-        </w:rPr>
-        <w:t xml:space="preserve">    </w:t>
-      </w:r>
-      <w:r>
-        <w:rPr>
-          <w:rStyle w:val="KeywordTok"/>
-        </w:rPr>
-        <w:t xml:space="preserve">install.packages</w:t>
-      </w:r>
-      <w:r>
-        <w:rPr>
-          <w:rStyle w:val="NormalTok"/>
-        </w:rPr>
-        <w:t xml:space="preserve">(</w:t>
-      </w:r>
-      <w:r>
-        <w:rPr>
-          <w:rStyle w:val="StringTok"/>
-        </w:rPr>
-        <w:t xml:space="preserve">"rJava"</w:t>
-      </w:r>
-      <w:r>
-        <w:rPr>
-          <w:rStyle w:val="NormalTok"/>
-        </w:rPr>
-        <w:t xml:space="preserve">, </w:t>
-      </w:r>
-      <w:r>
-        <w:rPr>
-          <w:rStyle w:val="DataTypeTok"/>
-        </w:rPr>
-        <w:t xml:space="preserve">repos =</w:t>
-      </w:r>
-      <w:r>
-        <w:rPr>
-          <w:rStyle w:val="NormalTok"/>
-        </w:rPr>
-        <w:t xml:space="preserve"> </w:t>
-      </w:r>
-      <w:r>
-        <w:rPr>
-          <w:rStyle w:val="StringTok"/>
-        </w:rPr>
-        <w:t xml:space="preserve">"https://cran.r-project.org/"</w:t>
-      </w:r>
-      <w:r>
-        <w:rPr>
-          <w:rStyle w:val="NormalTok"/>
-        </w:rPr>
-        <w:t xml:space="preserve">)</w:t>
-      </w:r>
-      <w:r>
-        <w:br w:type="textWrapping"/>
-      </w:r>
-      <w:r>
-        <w:rPr>
-          <w:rStyle w:val="NormalTok"/>
-        </w:rPr>
-        <w:t xml:space="preserve">    </w:t>
+        <w:t xml:space="preserve">  </w:t>
       </w:r>
       <w:r>
         <w:rPr>
@@ -4553,7 +4310,7 @@
         <w:rPr>
           <w:rStyle w:val="VerbatimChar"/>
         </w:rPr>
-        <w:t xml:space="preserve">##  [1] "awk"       "bash"      "coffee"    "gawk"      "groovy"    "haskell"   "lein"      "mysql"    </w:t>
+        <w:t xml:space="preserve">##  [1] "awk"       "bash"      "coffee"    "gawk"      "groovy"   </w:t>
       </w:r>
       <w:r>
         <w:br w:type="textWrapping"/>
@@ -4562,7 +4319,7 @@
         <w:rPr>
           <w:rStyle w:val="VerbatimChar"/>
         </w:rPr>
-        <w:t xml:space="preserve">##  [9] "node"      "octave"    "perl"      "psql"      "Rscript"   "ruby"      "sas"       "scala"    </w:t>
+        <w:t xml:space="preserve">##  [6] "haskell"   "lein"      "mysql"     "node"      "octave"   </w:t>
       </w:r>
       <w:r>
         <w:br w:type="textWrapping"/>
@@ -4571,7 +4328,7 @@
         <w:rPr>
           <w:rStyle w:val="VerbatimChar"/>
         </w:rPr>
-        <w:t xml:space="preserve">## [17] "sed"       "sh"        "stata"     "zsh"       "highlight" "Rcpp"      "tikz"      "dot"      </w:t>
+        <w:t xml:space="preserve">## [11] "perl"      "psql"      "Rscript"   "ruby"      "sas"      </w:t>
       </w:r>
       <w:r>
         <w:br w:type="textWrapping"/>
@@ -4580,7 +4337,7 @@
         <w:rPr>
           <w:rStyle w:val="VerbatimChar"/>
         </w:rPr>
-        <w:t xml:space="preserve">## [25] "c"         "fortran"   "fortran95" "asy"       "cat"       "asis"      "stan"      "block"    </w:t>
+        <w:t xml:space="preserve">## [16] "scala"     "sed"       "sh"        "stata"     "zsh"      </w:t>
       </w:r>
       <w:r>
         <w:br w:type="textWrapping"/>
@@ -4589,7 +4346,34 @@
         <w:rPr>
           <w:rStyle w:val="VerbatimChar"/>
         </w:rPr>
-        <w:t xml:space="preserve">## [33] "block2"    "js"        "css"       "sql"       "go"        "python"    "julia"     "sass"     </w:t>
+        <w:t xml:space="preserve">## [21] "highlight" "Rcpp"      "tikz"      "dot"       "c"        </w:t>
+      </w:r>
+      <w:r>
+        <w:br w:type="textWrapping"/>
+      </w:r>
+      <w:r>
+        <w:rPr>
+          <w:rStyle w:val="VerbatimChar"/>
+        </w:rPr>
+        <w:t xml:space="preserve">## [26] "fortran"   "fortran95" "asy"       "cat"       "asis"     </w:t>
+      </w:r>
+      <w:r>
+        <w:br w:type="textWrapping"/>
+      </w:r>
+      <w:r>
+        <w:rPr>
+          <w:rStyle w:val="VerbatimChar"/>
+        </w:rPr>
+        <w:t xml:space="preserve">## [31] "stan"      "block"     "block2"    "js"        "css"      </w:t>
+      </w:r>
+      <w:r>
+        <w:br w:type="textWrapping"/>
+      </w:r>
+      <w:r>
+        <w:rPr>
+          <w:rStyle w:val="VerbatimChar"/>
+        </w:rPr>
+        <w:t xml:space="preserve">## [36] "sql"       "go"        "python"    "julia"     "sass"     </w:t>
       </w:r>
       <w:r>
         <w:br w:type="textWrapping"/>
@@ -4761,7 +4545,7 @@
     </w:lvl>
   </w:abstractNum>
   <w:abstractNum w:abstractNumId="990">
-    <w:nsid w:val="b4099fc6"/>
+    <w:nsid w:val="2598028f"/>
     <w:multiLevelType w:val="multilevel"/>
     <w:lvl w:ilvl="0">
       <w:numFmt w:val="bullet"/>

</xml_diff>